<commit_message>
Reviewer 1 Q3 finished
</commit_message>
<xml_diff>
--- a/CPMP/major/Reply to comment.docx
+++ b/CPMP/major/Reply to comment.docx
@@ -58,7 +58,84 @@
           <w:lang w:eastAsia="zh-CN"/>
         </w:rPr>
         <w:tab/>
-        <w:t>1. We added a section (Section 8) to discuss how to handle infeasible instances and how to extend our approach to multiple priority classes.</w:t>
+        <w:t xml:space="preserve">1. We added a section (Section </w:t>
+      </w:r>
+      <w:r>
+        <w:rPr>
+          <w:rFonts w:ascii="Times New Roman" w:eastAsia="宋体" w:hAnsi="Times New Roman" w:cs="Times New Roman" w:hint="eastAsia"/>
+          <w:lang w:eastAsia="zh-CN"/>
+        </w:rPr>
+        <w:t>4.</w:t>
+      </w:r>
+      <w:r>
+        <w:rPr>
+          <w:rFonts w:ascii="Times New Roman" w:eastAsia="宋体" w:hAnsi="Times New Roman" w:cs="Times New Roman" w:hint="eastAsia"/>
+          <w:lang w:eastAsia="zh-CN"/>
+        </w:rPr>
+        <w:t>3</w:t>
+      </w:r>
+      <w:r>
+        <w:rPr>
+          <w:rFonts w:ascii="Times New Roman" w:eastAsia="宋体" w:hAnsi="Times New Roman" w:cs="Times New Roman" w:hint="eastAsia"/>
+          <w:lang w:eastAsia="zh-CN"/>
+        </w:rPr>
+        <w:t>.3</w:t>
+      </w:r>
+      <w:r>
+        <w:rPr>
+          <w:rFonts w:ascii="Times New Roman" w:eastAsia="宋体" w:hAnsi="Times New Roman" w:cs="Times New Roman"/>
+          <w:lang w:eastAsia="zh-CN"/>
+        </w:rPr>
+        <w:t xml:space="preserve">) to </w:t>
+      </w:r>
+      <w:r>
+        <w:rPr>
+          <w:rFonts w:ascii="Times New Roman" w:hAnsi="Times New Roman" w:cs="Times New Roman"/>
+          <w:kern w:val="0"/>
+        </w:rPr>
+        <w:t>substantiate</w:t>
+      </w:r>
+      <w:r>
+        <w:rPr>
+          <w:rFonts w:ascii="Times New Roman" w:eastAsia="宋体" w:hAnsi="Times New Roman" w:cs="Times New Roman"/>
+          <w:lang w:eastAsia="zh-CN"/>
+        </w:rPr>
+        <w:t xml:space="preserve"> </w:t>
+      </w:r>
+      <w:r>
+        <w:rPr>
+          <w:rFonts w:ascii="Times New Roman" w:eastAsia="宋体" w:hAnsi="Times New Roman" w:cs="Times New Roman" w:hint="eastAsia"/>
+          <w:lang w:eastAsia="zh-CN"/>
+        </w:rPr>
+        <w:t>why</w:t>
+      </w:r>
+      <w:r>
+        <w:rPr>
+          <w:rFonts w:ascii="Times New Roman" w:eastAsia="宋体" w:hAnsi="Times New Roman" w:cs="Times New Roman"/>
+          <w:lang w:eastAsia="zh-CN"/>
+        </w:rPr>
+        <w:t xml:space="preserve"> </w:t>
+      </w:r>
+      <w:r>
+        <w:rPr>
+          <w:rFonts w:ascii="Times New Roman" w:eastAsia="宋体" w:hAnsi="Times New Roman" w:cs="Times New Roman" w:hint="eastAsia"/>
+          <w:lang w:eastAsia="zh-CN"/>
+        </w:rPr>
+        <w:t xml:space="preserve">the proposed lower bounds dominate the existing lower bound of </w:t>
+      </w:r>
+      <w:r>
+        <w:rPr>
+          <w:rFonts w:ascii="Times New Roman" w:hAnsi="Times New Roman" w:cs="Times New Roman"/>
+          <w:kern w:val="0"/>
+        </w:rPr>
+        <w:t>Bortfeldt and Foster</w:t>
+      </w:r>
+      <w:r>
+        <w:rPr>
+          <w:rFonts w:ascii="Times New Roman" w:eastAsia="宋体" w:hAnsi="Times New Roman" w:cs="Times New Roman"/>
+          <w:lang w:eastAsia="zh-CN"/>
+        </w:rPr>
+        <w:t>.</w:t>
       </w:r>
     </w:p>
     <w:p>
@@ -66,6 +143,7 @@
         <w:pStyle w:val="PlainText"/>
         <w:rPr>
           <w:rFonts w:ascii="Times New Roman" w:eastAsia="宋体" w:hAnsi="Times New Roman" w:cs="Times New Roman"/>
+          <w:color w:val="FF0000"/>
           <w:lang w:eastAsia="zh-CN"/>
         </w:rPr>
       </w:pPr>
@@ -75,7 +153,15 @@
           <w:lang w:eastAsia="zh-CN"/>
         </w:rPr>
         <w:tab/>
-        <w:t>2. We rewrote Sections 4, 5, 6 and 7 to explain our algorithm better.</w:t>
+        <w:t xml:space="preserve">2. </w:t>
+      </w:r>
+      <w:r>
+        <w:rPr>
+          <w:rFonts w:ascii="Times New Roman" w:eastAsia="宋体" w:hAnsi="Times New Roman" w:cs="Times New Roman"/>
+          <w:color w:val="FF0000"/>
+          <w:lang w:eastAsia="zh-CN"/>
+        </w:rPr>
+        <w:t>We rewrote Sections 4, 5, 6 and 7 to explain our algorithm better.</w:t>
       </w:r>
     </w:p>
     <w:p>
@@ -83,12 +169,14 @@
         <w:pStyle w:val="PlainText"/>
         <w:rPr>
           <w:rFonts w:ascii="Times New Roman" w:eastAsia="宋体" w:hAnsi="Times New Roman" w:cs="Times New Roman"/>
-          <w:lang w:eastAsia="zh-CN"/>
-        </w:rPr>
-      </w:pPr>
-      <w:r>
-        <w:rPr>
-          <w:rFonts w:ascii="Times New Roman" w:eastAsia="宋体" w:hAnsi="Times New Roman" w:cs="Times New Roman"/>
+          <w:color w:val="FF0000"/>
+          <w:lang w:eastAsia="zh-CN"/>
+        </w:rPr>
+      </w:pPr>
+      <w:r>
+        <w:rPr>
+          <w:rFonts w:ascii="Times New Roman" w:eastAsia="宋体" w:hAnsi="Times New Roman" w:cs="Times New Roman"/>
+          <w:color w:val="FF0000"/>
           <w:lang w:eastAsia="zh-CN"/>
         </w:rPr>
         <w:tab/>
@@ -154,21 +242,12 @@
           <w:lang w:eastAsia="zh-CN"/>
         </w:rPr>
       </w:pPr>
-      <w:proofErr w:type="spellStart"/>
-      <w:r>
-        <w:rPr>
-          <w:rFonts w:ascii="Times New Roman" w:eastAsia="宋体" w:hAnsi="Times New Roman" w:cs="Times New Roman"/>
-          <w:lang w:eastAsia="zh-CN"/>
-        </w:rPr>
-        <w:t>Ning</w:t>
-      </w:r>
-      <w:proofErr w:type="spellEnd"/>
-      <w:r>
-        <w:rPr>
-          <w:rFonts w:ascii="Times New Roman" w:eastAsia="宋体" w:hAnsi="Times New Roman" w:cs="Times New Roman"/>
-          <w:lang w:eastAsia="zh-CN"/>
-        </w:rPr>
-        <w:t xml:space="preserve"> Wang</w:t>
+      <w:r>
+        <w:rPr>
+          <w:rFonts w:ascii="Times New Roman" w:eastAsia="宋体" w:hAnsi="Times New Roman" w:cs="Times New Roman"/>
+          <w:lang w:eastAsia="zh-CN"/>
+        </w:rPr>
+        <w:t>Ning Wang</w:t>
       </w:r>
     </w:p>
     <w:p>
@@ -184,17 +263,8 @@
           <w:rFonts w:ascii="Times New Roman" w:eastAsia="宋体" w:hAnsi="Times New Roman" w:cs="Times New Roman"/>
           <w:lang w:eastAsia="zh-CN"/>
         </w:rPr>
-        <w:t xml:space="preserve">Bo </w:t>
-      </w:r>
-      <w:proofErr w:type="spellStart"/>
-      <w:r>
-        <w:rPr>
-          <w:rFonts w:ascii="Times New Roman" w:eastAsia="宋体" w:hAnsi="Times New Roman" w:cs="Times New Roman"/>
-          <w:lang w:eastAsia="zh-CN"/>
-        </w:rPr>
-        <w:t>Jin</w:t>
-      </w:r>
-      <w:proofErr w:type="spellEnd"/>
+        <w:t>Bo Jin</w:t>
+      </w:r>
     </w:p>
     <w:p>
       <w:pPr>
@@ -273,7 +343,7 @@
         <w:adjustRightInd w:val="0"/>
         <w:jc w:val="left"/>
         <w:rPr>
-          <w:rFonts w:ascii="Times New Roman" w:hAnsi="Times New Roman" w:cs="Times New Roman" w:hint="eastAsia"/>
+          <w:rFonts w:ascii="Times New Roman" w:hAnsi="Times New Roman" w:cs="Times New Roman"/>
           <w:kern w:val="0"/>
           <w:sz w:val="24"/>
           <w:szCs w:val="24"/>
@@ -333,25 +403,14 @@
         </w:rPr>
         <w:t xml:space="preserve"> </w:t>
       </w:r>
-      <w:proofErr w:type="gramStart"/>
-      <w:r>
-        <w:rPr>
-          <w:rFonts w:ascii="Times New Roman" w:hAnsi="Times New Roman" w:cs="Times New Roman"/>
-          <w:kern w:val="0"/>
-          <w:sz w:val="24"/>
-          <w:szCs w:val="24"/>
-        </w:rPr>
-        <w:t>container</w:t>
-      </w:r>
-      <w:proofErr w:type="gramEnd"/>
-      <w:r>
-        <w:rPr>
-          <w:rFonts w:ascii="Times New Roman" w:hAnsi="Times New Roman" w:cs="Times New Roman"/>
-          <w:kern w:val="0"/>
-          <w:sz w:val="24"/>
-          <w:szCs w:val="24"/>
-        </w:rPr>
-        <w:t xml:space="preserve">, then add </w:t>
+      <w:r>
+        <w:rPr>
+          <w:rFonts w:ascii="Times New Roman" w:hAnsi="Times New Roman" w:cs="Times New Roman"/>
+          <w:kern w:val="0"/>
+          <w:sz w:val="24"/>
+          <w:szCs w:val="24"/>
+        </w:rPr>
+        <w:t xml:space="preserve">container, then add </w:t>
       </w:r>
       <w:r>
         <w:rPr>
@@ -372,7 +431,6 @@
         </w:rPr>
         <w:t>-</w:t>
       </w:r>
-      <w:proofErr w:type="spellStart"/>
       <w:r>
         <w:rPr>
           <w:rFonts w:ascii="Times New Roman" w:hAnsi="Times New Roman" w:cs="Times New Roman"/>
@@ -383,7 +441,6 @@
         </w:rPr>
         <w:t>im</w:t>
       </w:r>
-      <w:proofErr w:type="spellEnd"/>
       <w:r>
         <w:rPr>
           <w:rFonts w:ascii="Times New Roman" w:hAnsi="Times New Roman" w:cs="Times New Roman"/>
@@ -431,9 +488,35 @@
           <w:sz w:val="24"/>
           <w:szCs w:val="24"/>
         </w:rPr>
+        <w:t xml:space="preserve"> im</w:t>
+      </w:r>
+      <w:r>
+        <w:rPr>
+          <w:rFonts w:ascii="Times New Roman" w:hAnsi="Times New Roman" w:cs="Times New Roman"/>
+          <w:kern w:val="0"/>
+          <w:sz w:val="24"/>
+          <w:szCs w:val="24"/>
+        </w:rPr>
+        <w:t xml:space="preserve"> is the number of immovable</w:t>
+      </w:r>
+      <w:r>
+        <w:rPr>
+          <w:rFonts w:ascii="Times New Roman" w:hAnsi="Times New Roman" w:cs="Times New Roman" w:hint="eastAsia"/>
+          <w:kern w:val="0"/>
+          <w:sz w:val="24"/>
+          <w:szCs w:val="24"/>
+        </w:rPr>
         <w:t xml:space="preserve"> </w:t>
       </w:r>
-      <w:proofErr w:type="spellStart"/>
+      <w:r>
+        <w:rPr>
+          <w:rFonts w:ascii="Times New Roman" w:hAnsi="Times New Roman" w:cs="Times New Roman"/>
+          <w:kern w:val="0"/>
+          <w:sz w:val="24"/>
+          <w:szCs w:val="24"/>
+        </w:rPr>
+        <w:t>containers in a stack...". In other words</w:t>
+      </w:r>
       <w:r>
         <w:rPr>
           <w:rFonts w:ascii="Times New Roman" w:hAnsi="Times New Roman" w:cs="Times New Roman"/>
@@ -442,128 +525,36 @@
           <w:sz w:val="24"/>
           <w:szCs w:val="24"/>
         </w:rPr>
+        <w:t xml:space="preserve"> im</w:t>
+      </w:r>
+      <w:r>
+        <w:rPr>
+          <w:rFonts w:ascii="Times New Roman" w:hAnsi="Times New Roman" w:cs="Times New Roman"/>
+          <w:kern w:val="0"/>
+          <w:sz w:val="24"/>
+          <w:szCs w:val="24"/>
+        </w:rPr>
+        <w:t xml:space="preserve"> = 0 in this case. Lemma 1 says, that</w:t>
+      </w:r>
+      <w:r>
+        <w:rPr>
+          <w:rFonts w:ascii="Times New Roman" w:hAnsi="Times New Roman" w:cs="Times New Roman" w:hint="eastAsia"/>
+          <w:kern w:val="0"/>
+          <w:sz w:val="24"/>
+          <w:szCs w:val="24"/>
+        </w:rPr>
+        <w:t xml:space="preserve"> </w:t>
+      </w:r>
+      <w:r>
+        <w:rPr>
+          <w:rFonts w:ascii="Times New Roman" w:hAnsi="Times New Roman" w:cs="Times New Roman"/>
+          <w:i/>
+          <w:kern w:val="0"/>
+          <w:sz w:val="24"/>
+          <w:szCs w:val="24"/>
+        </w:rPr>
         <w:t>im</w:t>
       </w:r>
-      <w:proofErr w:type="spellEnd"/>
-      <w:r>
-        <w:rPr>
-          <w:rFonts w:ascii="Times New Roman" w:hAnsi="Times New Roman" w:cs="Times New Roman"/>
-          <w:kern w:val="0"/>
-          <w:sz w:val="24"/>
-          <w:szCs w:val="24"/>
-        </w:rPr>
-        <w:t xml:space="preserve"> is the number of immovable</w:t>
-      </w:r>
-      <w:r>
-        <w:rPr>
-          <w:rFonts w:ascii="Times New Roman" w:hAnsi="Times New Roman" w:cs="Times New Roman" w:hint="eastAsia"/>
-          <w:kern w:val="0"/>
-          <w:sz w:val="24"/>
-          <w:szCs w:val="24"/>
-        </w:rPr>
-        <w:t xml:space="preserve"> </w:t>
-      </w:r>
-      <w:r>
-        <w:rPr>
-          <w:rFonts w:ascii="Times New Roman" w:hAnsi="Times New Roman" w:cs="Times New Roman"/>
-          <w:kern w:val="0"/>
-          <w:sz w:val="24"/>
-          <w:szCs w:val="24"/>
-        </w:rPr>
-        <w:t>containers in a stack...</w:t>
-      </w:r>
-      <w:proofErr w:type="gramStart"/>
-      <w:r>
-        <w:rPr>
-          <w:rFonts w:ascii="Times New Roman" w:hAnsi="Times New Roman" w:cs="Times New Roman"/>
-          <w:kern w:val="0"/>
-          <w:sz w:val="24"/>
-          <w:szCs w:val="24"/>
-        </w:rPr>
-        <w:t>".</w:t>
-      </w:r>
-      <w:proofErr w:type="gramEnd"/>
-      <w:r>
-        <w:rPr>
-          <w:rFonts w:ascii="Times New Roman" w:hAnsi="Times New Roman" w:cs="Times New Roman"/>
-          <w:kern w:val="0"/>
-          <w:sz w:val="24"/>
-          <w:szCs w:val="24"/>
-        </w:rPr>
-        <w:t xml:space="preserve"> In other words</w:t>
-      </w:r>
-      <w:r>
-        <w:rPr>
-          <w:rFonts w:ascii="Times New Roman" w:hAnsi="Times New Roman" w:cs="Times New Roman"/>
-          <w:i/>
-          <w:kern w:val="0"/>
-          <w:sz w:val="24"/>
-          <w:szCs w:val="24"/>
-        </w:rPr>
-        <w:t xml:space="preserve"> </w:t>
-      </w:r>
-      <w:proofErr w:type="spellStart"/>
-      <w:r>
-        <w:rPr>
-          <w:rFonts w:ascii="Times New Roman" w:hAnsi="Times New Roman" w:cs="Times New Roman"/>
-          <w:i/>
-          <w:kern w:val="0"/>
-          <w:sz w:val="24"/>
-          <w:szCs w:val="24"/>
-        </w:rPr>
-        <w:t>im</w:t>
-      </w:r>
-      <w:proofErr w:type="spellEnd"/>
-      <w:r>
-        <w:rPr>
-          <w:rFonts w:ascii="Times New Roman" w:hAnsi="Times New Roman" w:cs="Times New Roman"/>
-          <w:kern w:val="0"/>
-          <w:sz w:val="24"/>
-          <w:szCs w:val="24"/>
-        </w:rPr>
-        <w:t xml:space="preserve"> = 0 in this case. Lemma 1 says</w:t>
-      </w:r>
-      <w:proofErr w:type="gramStart"/>
-      <w:r>
-        <w:rPr>
-          <w:rFonts w:ascii="Times New Roman" w:hAnsi="Times New Roman" w:cs="Times New Roman"/>
-          <w:kern w:val="0"/>
-          <w:sz w:val="24"/>
-          <w:szCs w:val="24"/>
-        </w:rPr>
-        <w:t>,</w:t>
-      </w:r>
-      <w:proofErr w:type="gramEnd"/>
-      <w:r>
-        <w:rPr>
-          <w:rFonts w:ascii="Times New Roman" w:hAnsi="Times New Roman" w:cs="Times New Roman"/>
-          <w:kern w:val="0"/>
-          <w:sz w:val="24"/>
-          <w:szCs w:val="24"/>
-        </w:rPr>
-        <w:t xml:space="preserve"> that</w:t>
-      </w:r>
-      <w:r>
-        <w:rPr>
-          <w:rFonts w:ascii="Times New Roman" w:hAnsi="Times New Roman" w:cs="Times New Roman" w:hint="eastAsia"/>
-          <w:kern w:val="0"/>
-          <w:sz w:val="24"/>
-          <w:szCs w:val="24"/>
-        </w:rPr>
-        <w:t xml:space="preserve"> </w:t>
-      </w:r>
-      <w:proofErr w:type="spellStart"/>
-      <w:r>
-        <w:rPr>
-          <w:rFonts w:ascii="Times New Roman" w:hAnsi="Times New Roman" w:cs="Times New Roman"/>
-          <w:i/>
-          <w:kern w:val="0"/>
-          <w:sz w:val="24"/>
-          <w:szCs w:val="24"/>
-        </w:rPr>
-        <w:t>im</w:t>
-      </w:r>
-      <w:proofErr w:type="spellEnd"/>
       <w:r>
         <w:rPr>
           <w:rFonts w:ascii="Times New Roman" w:hAnsi="Times New Roman" w:cs="Times New Roman"/>
@@ -671,165 +662,6 @@
           <w:szCs w:val="24"/>
         </w:rPr>
       </w:pPr>
-      <w:r>
-        <w:rPr>
-          <w:rFonts w:ascii="Times New Roman" w:hAnsi="Times New Roman" w:cs="Times New Roman" w:hint="eastAsia"/>
-          <w:color w:val="FF0000"/>
-          <w:sz w:val="24"/>
-          <w:szCs w:val="24"/>
-        </w:rPr>
-        <w:t xml:space="preserve">Answer: </w:t>
-      </w:r>
-      <w:r>
-        <w:rPr>
-          <w:rFonts w:ascii="Times New Roman" w:hAnsi="Times New Roman" w:cs="Times New Roman" w:hint="eastAsia"/>
-          <w:color w:val="FF0000"/>
-          <w:sz w:val="24"/>
-          <w:szCs w:val="24"/>
-        </w:rPr>
-        <w:t xml:space="preserve">We have modified the statement about the case </w:t>
-      </w:r>
-      <w:proofErr w:type="spellStart"/>
-      <w:r>
-        <w:rPr>
-          <w:rFonts w:ascii="Times New Roman" w:hAnsi="Times New Roman" w:cs="Times New Roman" w:hint="eastAsia"/>
-          <w:i/>
-          <w:color w:val="FF0000"/>
-          <w:sz w:val="24"/>
-          <w:szCs w:val="24"/>
-        </w:rPr>
-        <w:t>im</w:t>
-      </w:r>
-      <w:proofErr w:type="spellEnd"/>
-      <w:r>
-        <w:rPr>
-          <w:rFonts w:ascii="Times New Roman" w:hAnsi="Times New Roman" w:cs="Times New Roman" w:hint="eastAsia"/>
-          <w:color w:val="FF0000"/>
-          <w:sz w:val="24"/>
-          <w:szCs w:val="24"/>
-        </w:rPr>
-        <w:t>=0</w:t>
-      </w:r>
-      <w:r>
-        <w:rPr>
-          <w:rFonts w:ascii="Times New Roman" w:hAnsi="Times New Roman" w:cs="Times New Roman" w:hint="eastAsia"/>
-          <w:color w:val="FF0000"/>
-          <w:sz w:val="24"/>
-          <w:szCs w:val="24"/>
-        </w:rPr>
-        <w:t xml:space="preserve"> in Section 4.2.1</w:t>
-      </w:r>
-      <w:r>
-        <w:rPr>
-          <w:rFonts w:ascii="Times New Roman" w:hAnsi="Times New Roman" w:cs="Times New Roman" w:hint="eastAsia"/>
-          <w:color w:val="FF0000"/>
-          <w:sz w:val="24"/>
-          <w:szCs w:val="24"/>
-        </w:rPr>
-        <w:t>.</w:t>
-      </w:r>
-      <w:r>
-        <w:rPr>
-          <w:rFonts w:ascii="Times New Roman" w:hAnsi="Times New Roman" w:cs="Times New Roman" w:hint="eastAsia"/>
-          <w:color w:val="FF0000"/>
-          <w:sz w:val="24"/>
-          <w:szCs w:val="24"/>
-        </w:rPr>
-        <w:t xml:space="preserve"> For </w:t>
-      </w:r>
-      <w:r>
-        <w:rPr>
-          <w:rFonts w:ascii="Times New Roman" w:hAnsi="Times New Roman" w:cs="Times New Roman" w:hint="eastAsia"/>
-          <w:color w:val="FF0000"/>
-          <w:sz w:val="24"/>
-          <w:szCs w:val="24"/>
-        </w:rPr>
-        <w:t xml:space="preserve">any </w:t>
-      </w:r>
-      <w:r>
-        <w:rPr>
-          <w:rFonts w:ascii="Times New Roman" w:hAnsi="Times New Roman" w:cs="Times New Roman" w:hint="eastAsia"/>
-          <w:color w:val="FF0000"/>
-          <w:sz w:val="24"/>
-          <w:szCs w:val="24"/>
-        </w:rPr>
-        <w:t xml:space="preserve">instance with </w:t>
-      </w:r>
-      <w:proofErr w:type="spellStart"/>
-      <w:r>
-        <w:rPr>
-          <w:rFonts w:ascii="Times New Roman" w:hAnsi="Times New Roman" w:cs="Times New Roman" w:hint="eastAsia"/>
-          <w:i/>
-          <w:color w:val="FF0000"/>
-          <w:sz w:val="24"/>
-          <w:szCs w:val="24"/>
-        </w:rPr>
-        <w:t>im</w:t>
-      </w:r>
-      <w:proofErr w:type="spellEnd"/>
-      <w:r>
-        <w:rPr>
-          <w:rFonts w:ascii="Times New Roman" w:hAnsi="Times New Roman" w:cs="Times New Roman" w:hint="eastAsia"/>
-          <w:color w:val="FF0000"/>
-          <w:sz w:val="24"/>
-          <w:szCs w:val="24"/>
-        </w:rPr>
-        <w:t xml:space="preserve">=0, </w:t>
-      </w:r>
-      <w:r>
-        <w:rPr>
-          <w:rFonts w:ascii="Times New Roman" w:hAnsi="Times New Roman" w:cs="Times New Roman" w:hint="eastAsia"/>
-          <w:color w:val="FF0000"/>
-          <w:sz w:val="24"/>
-          <w:szCs w:val="24"/>
-        </w:rPr>
-        <w:t>it can be</w:t>
-      </w:r>
-      <w:r>
-        <w:rPr>
-          <w:rFonts w:ascii="Times New Roman" w:hAnsi="Times New Roman" w:cs="Times New Roman" w:hint="eastAsia"/>
-          <w:color w:val="FF0000"/>
-          <w:sz w:val="24"/>
-          <w:szCs w:val="24"/>
-        </w:rPr>
-        <w:t xml:space="preserve"> concluded</w:t>
-      </w:r>
-      <w:r>
-        <w:rPr>
-          <w:rFonts w:ascii="Times New Roman" w:hAnsi="Times New Roman" w:cs="Times New Roman" w:hint="eastAsia"/>
-          <w:color w:val="FF0000"/>
-          <w:sz w:val="24"/>
-          <w:szCs w:val="24"/>
-        </w:rPr>
-        <w:t xml:space="preserve"> </w:t>
-      </w:r>
-      <w:r>
-        <w:rPr>
-          <w:rFonts w:ascii="Times New Roman" w:hAnsi="Times New Roman" w:cs="Times New Roman"/>
-          <w:color w:val="FF0000"/>
-          <w:sz w:val="24"/>
-          <w:szCs w:val="24"/>
-        </w:rPr>
-        <w:t>that</w:t>
-      </w:r>
-      <w:r>
-        <w:rPr>
-          <w:rFonts w:ascii="Times New Roman" w:hAnsi="Times New Roman" w:cs="Times New Roman" w:hint="eastAsia"/>
-          <w:color w:val="FF0000"/>
-          <w:sz w:val="24"/>
-          <w:szCs w:val="24"/>
-        </w:rPr>
-        <w:t xml:space="preserve"> </w:t>
-      </w:r>
-      <w:r>
-        <w:rPr>
-          <w:rFonts w:ascii="Times New Roman" w:hAnsi="Times New Roman" w:cs="Times New Roman" w:hint="eastAsia"/>
-          <w:color w:val="FF0000"/>
-          <w:sz w:val="24"/>
-          <w:szCs w:val="24"/>
-        </w:rPr>
-        <w:t>the instance is feasible.</w:t>
-      </w:r>
     </w:p>
     <w:p>
       <w:pPr>
@@ -838,12 +670,167 @@
         <w:adjustRightInd w:val="0"/>
         <w:jc w:val="left"/>
         <w:rPr>
-          <w:rFonts w:ascii="Times New Roman" w:hAnsi="Times New Roman" w:cs="Times New Roman" w:hint="eastAsia"/>
-          <w:color w:val="FF0000"/>
-          <w:sz w:val="24"/>
-          <w:szCs w:val="24"/>
-        </w:rPr>
-      </w:pPr>
+          <w:rFonts w:ascii="Times New Roman" w:hAnsi="Times New Roman" w:cs="Times New Roman"/>
+          <w:color w:val="FF0000"/>
+          <w:sz w:val="24"/>
+          <w:szCs w:val="24"/>
+        </w:rPr>
+      </w:pPr>
+      <w:r>
+        <w:rPr>
+          <w:rFonts w:ascii="Times New Roman" w:hAnsi="Times New Roman" w:cs="Times New Roman" w:hint="eastAsia"/>
+          <w:color w:val="FF0000"/>
+          <w:sz w:val="24"/>
+          <w:szCs w:val="24"/>
+        </w:rPr>
+        <w:t xml:space="preserve">Answer: </w:t>
+      </w:r>
+      <w:r>
+        <w:rPr>
+          <w:rFonts w:ascii="Times New Roman" w:hAnsi="Times New Roman" w:cs="Times New Roman" w:hint="eastAsia"/>
+          <w:color w:val="FF0000"/>
+          <w:sz w:val="24"/>
+          <w:szCs w:val="24"/>
+        </w:rPr>
+        <w:t xml:space="preserve">We have modified the statement about the case </w:t>
+      </w:r>
+      <w:r>
+        <w:rPr>
+          <w:rFonts w:ascii="Times New Roman" w:hAnsi="Times New Roman" w:cs="Times New Roman" w:hint="eastAsia"/>
+          <w:i/>
+          <w:color w:val="FF0000"/>
+          <w:sz w:val="24"/>
+          <w:szCs w:val="24"/>
+        </w:rPr>
+        <w:t>im</w:t>
+      </w:r>
+      <w:r>
+        <w:rPr>
+          <w:rFonts w:ascii="Times New Roman" w:hAnsi="Times New Roman" w:cs="Times New Roman" w:hint="eastAsia"/>
+          <w:color w:val="FF0000"/>
+          <w:sz w:val="24"/>
+          <w:szCs w:val="24"/>
+        </w:rPr>
+        <w:t>=0</w:t>
+      </w:r>
+      <w:r>
+        <w:rPr>
+          <w:rFonts w:ascii="Times New Roman" w:hAnsi="Times New Roman" w:cs="Times New Roman" w:hint="eastAsia"/>
+          <w:color w:val="FF0000"/>
+          <w:sz w:val="24"/>
+          <w:szCs w:val="24"/>
+        </w:rPr>
+        <w:t xml:space="preserve"> in Section 4.2.1</w:t>
+      </w:r>
+      <w:r>
+        <w:rPr>
+          <w:rFonts w:ascii="Times New Roman" w:hAnsi="Times New Roman" w:cs="Times New Roman" w:hint="eastAsia"/>
+          <w:color w:val="FF0000"/>
+          <w:sz w:val="24"/>
+          <w:szCs w:val="24"/>
+        </w:rPr>
+        <w:t>.</w:t>
+      </w:r>
+      <w:r>
+        <w:rPr>
+          <w:rFonts w:ascii="Times New Roman" w:hAnsi="Times New Roman" w:cs="Times New Roman" w:hint="eastAsia"/>
+          <w:color w:val="FF0000"/>
+          <w:sz w:val="24"/>
+          <w:szCs w:val="24"/>
+        </w:rPr>
+        <w:t xml:space="preserve"> For </w:t>
+      </w:r>
+      <w:r>
+        <w:rPr>
+          <w:rFonts w:ascii="Times New Roman" w:hAnsi="Times New Roman" w:cs="Times New Roman" w:hint="eastAsia"/>
+          <w:color w:val="FF0000"/>
+          <w:sz w:val="24"/>
+          <w:szCs w:val="24"/>
+        </w:rPr>
+        <w:t xml:space="preserve">any </w:t>
+      </w:r>
+      <w:r>
+        <w:rPr>
+          <w:rFonts w:ascii="Times New Roman" w:hAnsi="Times New Roman" w:cs="Times New Roman" w:hint="eastAsia"/>
+          <w:color w:val="FF0000"/>
+          <w:sz w:val="24"/>
+          <w:szCs w:val="24"/>
+        </w:rPr>
+        <w:t xml:space="preserve">instance with </w:t>
+      </w:r>
+      <w:r>
+        <w:rPr>
+          <w:rFonts w:ascii="Times New Roman" w:hAnsi="Times New Roman" w:cs="Times New Roman" w:hint="eastAsia"/>
+          <w:i/>
+          <w:color w:val="FF0000"/>
+          <w:sz w:val="24"/>
+          <w:szCs w:val="24"/>
+        </w:rPr>
+        <w:t>im</w:t>
+      </w:r>
+      <w:r>
+        <w:rPr>
+          <w:rFonts w:ascii="Times New Roman" w:hAnsi="Times New Roman" w:cs="Times New Roman" w:hint="eastAsia"/>
+          <w:color w:val="FF0000"/>
+          <w:sz w:val="24"/>
+          <w:szCs w:val="24"/>
+        </w:rPr>
+        <w:t xml:space="preserve">=0, </w:t>
+      </w:r>
+      <w:r>
+        <w:rPr>
+          <w:rFonts w:ascii="Times New Roman" w:hAnsi="Times New Roman" w:cs="Times New Roman" w:hint="eastAsia"/>
+          <w:color w:val="FF0000"/>
+          <w:sz w:val="24"/>
+          <w:szCs w:val="24"/>
+        </w:rPr>
+        <w:t>it can be</w:t>
+      </w:r>
+      <w:r>
+        <w:rPr>
+          <w:rFonts w:ascii="Times New Roman" w:hAnsi="Times New Roman" w:cs="Times New Roman" w:hint="eastAsia"/>
+          <w:color w:val="FF0000"/>
+          <w:sz w:val="24"/>
+          <w:szCs w:val="24"/>
+        </w:rPr>
+        <w:t xml:space="preserve"> concluded</w:t>
+      </w:r>
+      <w:r>
+        <w:rPr>
+          <w:rFonts w:ascii="Times New Roman" w:hAnsi="Times New Roman" w:cs="Times New Roman" w:hint="eastAsia"/>
+          <w:color w:val="FF0000"/>
+          <w:sz w:val="24"/>
+          <w:szCs w:val="24"/>
+        </w:rPr>
+        <w:t xml:space="preserve"> </w:t>
+      </w:r>
+      <w:r>
+        <w:rPr>
+          <w:rFonts w:ascii="Times New Roman" w:hAnsi="Times New Roman" w:cs="Times New Roman"/>
+          <w:color w:val="FF0000"/>
+          <w:sz w:val="24"/>
+          <w:szCs w:val="24"/>
+        </w:rPr>
+        <w:t>that</w:t>
+      </w:r>
+      <w:r>
+        <w:rPr>
+          <w:rFonts w:ascii="Times New Roman" w:hAnsi="Times New Roman" w:cs="Times New Roman" w:hint="eastAsia"/>
+          <w:color w:val="FF0000"/>
+          <w:sz w:val="24"/>
+          <w:szCs w:val="24"/>
+        </w:rPr>
+        <w:t xml:space="preserve"> </w:t>
+      </w:r>
+      <w:r>
+        <w:rPr>
+          <w:rFonts w:ascii="Times New Roman" w:hAnsi="Times New Roman" w:cs="Times New Roman" w:hint="eastAsia"/>
+          <w:color w:val="FF0000"/>
+          <w:sz w:val="24"/>
+          <w:szCs w:val="24"/>
+        </w:rPr>
+        <w:t>the instance is feasible.</w:t>
+      </w:r>
     </w:p>
     <w:p>
       <w:pPr>
@@ -853,6 +840,34 @@
         <w:jc w:val="left"/>
         <w:rPr>
           <w:rFonts w:ascii="Times New Roman" w:hAnsi="Times New Roman" w:cs="Times New Roman" w:hint="eastAsia"/>
+          <w:color w:val="FF0000"/>
+          <w:sz w:val="24"/>
+          <w:szCs w:val="24"/>
+        </w:rPr>
+      </w:pPr>
+    </w:p>
+    <w:p>
+      <w:pPr>
+        <w:autoSpaceDE w:val="0"/>
+        <w:autoSpaceDN w:val="0"/>
+        <w:adjustRightInd w:val="0"/>
+        <w:jc w:val="left"/>
+        <w:rPr>
+          <w:rFonts w:ascii="Times New Roman" w:hAnsi="Times New Roman" w:cs="Times New Roman"/>
+          <w:color w:val="FF0000"/>
+          <w:sz w:val="24"/>
+          <w:szCs w:val="24"/>
+        </w:rPr>
+      </w:pPr>
+    </w:p>
+    <w:p>
+      <w:pPr>
+        <w:autoSpaceDE w:val="0"/>
+        <w:autoSpaceDN w:val="0"/>
+        <w:adjustRightInd w:val="0"/>
+        <w:jc w:val="left"/>
+        <w:rPr>
+          <w:rFonts w:ascii="Times New Roman" w:hAnsi="Times New Roman" w:cs="Times New Roman"/>
           <w:kern w:val="0"/>
           <w:sz w:val="24"/>
           <w:szCs w:val="24"/>
@@ -1074,7 +1089,6 @@
         </w:rPr>
         <w:t>…</w:t>
       </w:r>
-      <w:proofErr w:type="gramStart"/>
       <w:r>
         <w:rPr>
           <w:rFonts w:ascii="Times New Roman" w:hAnsi="Times New Roman" w:cs="Times New Roman" w:hint="eastAsia"/>
@@ -1091,17 +1105,7 @@
           <w:sz w:val="24"/>
           <w:szCs w:val="24"/>
         </w:rPr>
-        <w:t>S</w:t>
-      </w:r>
-      <w:proofErr w:type="gramEnd"/>
-      <w:r>
-        <w:rPr>
-          <w:rFonts w:ascii="Times New Roman" w:hAnsi="Times New Roman" w:cs="Times New Roman"/>
-          <w:kern w:val="0"/>
-          <w:sz w:val="24"/>
-          <w:szCs w:val="24"/>
-        </w:rPr>
-        <w:t>". In my opinion it should be either</w:t>
+        <w:t>S". In my opinion it should be either</w:t>
       </w:r>
       <w:r>
         <w:rPr>
@@ -1283,7 +1287,6 @@
         </w:rPr>
         <w:t>…</w:t>
       </w:r>
-      <w:proofErr w:type="gramStart"/>
       <w:r>
         <w:rPr>
           <w:rFonts w:ascii="Times New Roman" w:hAnsi="Times New Roman" w:cs="Times New Roman" w:hint="eastAsia"/>
@@ -1302,7 +1305,6 @@
         </w:rPr>
         <w:t>S</w:t>
       </w:r>
-      <w:proofErr w:type="gramEnd"/>
       <w:r>
         <w:rPr>
           <w:rFonts w:ascii="Times New Roman" w:hAnsi="Times New Roman" w:cs="Times New Roman" w:hint="eastAsia"/>
@@ -1432,7 +1434,6 @@
         </w:rPr>
         <w:t xml:space="preserve">; </w:t>
       </w:r>
-      <w:proofErr w:type="spellStart"/>
       <w:r>
         <w:rPr>
           <w:rFonts w:ascii="Times New Roman" w:hAnsi="Times New Roman" w:cs="Times New Roman"/>
@@ -1443,7 +1444,6 @@
         </w:rPr>
         <w:t>i</w:t>
       </w:r>
-      <w:proofErr w:type="spellEnd"/>
       <w:r>
         <w:rPr>
           <w:rFonts w:ascii="Times New Roman" w:hAnsi="Times New Roman" w:cs="Times New Roman"/>
@@ -1512,24 +1512,6 @@
           <w:szCs w:val="24"/>
         </w:rPr>
       </w:pPr>
-      <w:r>
-        <w:rPr>
-          <w:rFonts w:ascii="Times New Roman" w:hAnsi="Times New Roman" w:cs="Times New Roman" w:hint="eastAsia"/>
-          <w:color w:val="FF0000"/>
-          <w:sz w:val="24"/>
-          <w:szCs w:val="24"/>
-        </w:rPr>
-        <w:t xml:space="preserve">Answer: We have </w:t>
-      </w:r>
-      <w:r>
-        <w:rPr>
-          <w:rFonts w:ascii="Times New Roman" w:hAnsi="Times New Roman" w:cs="Times New Roman" w:hint="eastAsia"/>
-          <w:color w:val="FF0000"/>
-          <w:sz w:val="24"/>
-          <w:szCs w:val="24"/>
-        </w:rPr>
-        <w:t>revised the error in typing this expression and similar ones.</w:t>
-      </w:r>
     </w:p>
     <w:p>
       <w:pPr>
@@ -1538,12 +1520,30 @@
         <w:adjustRightInd w:val="0"/>
         <w:jc w:val="left"/>
         <w:rPr>
-          <w:rFonts w:ascii="Times New Roman" w:hAnsi="Times New Roman" w:cs="Times New Roman" w:hint="eastAsia"/>
-          <w:kern w:val="0"/>
-          <w:sz w:val="24"/>
-          <w:szCs w:val="24"/>
-        </w:rPr>
-      </w:pPr>
+          <w:rFonts w:ascii="Times New Roman" w:hAnsi="Times New Roman" w:cs="Times New Roman"/>
+          <w:color w:val="FF0000"/>
+          <w:sz w:val="24"/>
+          <w:szCs w:val="24"/>
+        </w:rPr>
+      </w:pPr>
+      <w:r>
+        <w:rPr>
+          <w:rFonts w:ascii="Times New Roman" w:hAnsi="Times New Roman" w:cs="Times New Roman" w:hint="eastAsia"/>
+          <w:color w:val="FF0000"/>
+          <w:sz w:val="24"/>
+          <w:szCs w:val="24"/>
+        </w:rPr>
+        <w:t xml:space="preserve">Answer: We have </w:t>
+      </w:r>
+      <w:r>
+        <w:rPr>
+          <w:rFonts w:ascii="Times New Roman" w:hAnsi="Times New Roman" w:cs="Times New Roman" w:hint="eastAsia"/>
+          <w:color w:val="FF0000"/>
+          <w:sz w:val="24"/>
+          <w:szCs w:val="24"/>
+        </w:rPr>
+        <w:t>revised the error in typing this expression and similar ones.</w:t>
+      </w:r>
     </w:p>
     <w:p>
       <w:pPr>
@@ -1558,203 +1558,6 @@
           <w:szCs w:val="24"/>
         </w:rPr>
       </w:pPr>
-      <w:r>
-        <w:rPr>
-          <w:rFonts w:ascii="Times New Roman" w:hAnsi="Times New Roman" w:cs="Times New Roman" w:hint="eastAsia"/>
-          <w:kern w:val="0"/>
-          <w:sz w:val="24"/>
-          <w:szCs w:val="24"/>
-        </w:rPr>
-        <w:t xml:space="preserve">3. </w:t>
-      </w:r>
-      <w:r>
-        <w:rPr>
-          <w:rFonts w:ascii="Times New Roman" w:hAnsi="Times New Roman" w:cs="Times New Roman"/>
-          <w:kern w:val="0"/>
-          <w:sz w:val="24"/>
-          <w:szCs w:val="24"/>
-        </w:rPr>
-        <w:t>The authors present a lower bound for (CPMP)</w:t>
-      </w:r>
-      <w:r>
-        <w:rPr>
-          <w:rFonts w:ascii="Times New Roman" w:hAnsi="Times New Roman" w:cs="Times New Roman"/>
-          <w:kern w:val="0"/>
-          <w:sz w:val="24"/>
-          <w:szCs w:val="24"/>
-        </w:rPr>
-        <w:t xml:space="preserve"> and (CPMPDS). For (CPMP) their</w:t>
-      </w:r>
-      <w:r>
-        <w:rPr>
-          <w:rFonts w:ascii="Times New Roman" w:hAnsi="Times New Roman" w:cs="Times New Roman" w:hint="eastAsia"/>
-          <w:kern w:val="0"/>
-          <w:sz w:val="24"/>
-          <w:szCs w:val="24"/>
-        </w:rPr>
-        <w:t xml:space="preserve"> </w:t>
-      </w:r>
-      <w:r>
-        <w:rPr>
-          <w:rFonts w:ascii="Times New Roman" w:hAnsi="Times New Roman" w:cs="Times New Roman"/>
-          <w:kern w:val="0"/>
-          <w:sz w:val="24"/>
-          <w:szCs w:val="24"/>
-        </w:rPr>
-        <w:t xml:space="preserve">lower bound consists of three parts. Two of them are already presented by </w:t>
-      </w:r>
-      <w:proofErr w:type="spellStart"/>
-      <w:r>
-        <w:rPr>
-          <w:rFonts w:ascii="Times New Roman" w:hAnsi="Times New Roman" w:cs="Times New Roman"/>
-          <w:kern w:val="0"/>
-          <w:sz w:val="24"/>
-          <w:szCs w:val="24"/>
-        </w:rPr>
-        <w:t>Bortfeldt</w:t>
-      </w:r>
-      <w:proofErr w:type="spellEnd"/>
-      <w:r>
-        <w:rPr>
-          <w:rFonts w:ascii="Times New Roman" w:hAnsi="Times New Roman" w:cs="Times New Roman" w:hint="eastAsia"/>
-          <w:kern w:val="0"/>
-          <w:sz w:val="24"/>
-          <w:szCs w:val="24"/>
-        </w:rPr>
-        <w:t xml:space="preserve"> </w:t>
-      </w:r>
-      <w:r>
-        <w:rPr>
-          <w:rFonts w:ascii="Times New Roman" w:hAnsi="Times New Roman" w:cs="Times New Roman"/>
-          <w:kern w:val="0"/>
-          <w:sz w:val="24"/>
-          <w:szCs w:val="24"/>
-        </w:rPr>
-        <w:t xml:space="preserve">and Foster. </w:t>
-      </w:r>
-      <w:bookmarkStart w:id="0" w:name="_GoBack"/>
-      <w:bookmarkEnd w:id="0"/>
-      <w:r>
-        <w:rPr>
-          <w:rFonts w:ascii="Times New Roman" w:hAnsi="Times New Roman" w:cs="Times New Roman"/>
-          <w:kern w:val="0"/>
-          <w:sz w:val="24"/>
-          <w:szCs w:val="24"/>
-        </w:rPr>
-        <w:t>The third part is new. The authors claim, that their lower bound</w:t>
-      </w:r>
-      <w:r>
-        <w:rPr>
-          <w:rFonts w:ascii="Times New Roman" w:hAnsi="Times New Roman" w:cs="Times New Roman" w:hint="eastAsia"/>
-          <w:kern w:val="0"/>
-          <w:sz w:val="24"/>
-          <w:szCs w:val="24"/>
-        </w:rPr>
-        <w:t xml:space="preserve"> </w:t>
-      </w:r>
-      <w:r>
-        <w:rPr>
-          <w:rFonts w:ascii="Times New Roman" w:hAnsi="Times New Roman" w:cs="Times New Roman"/>
-          <w:kern w:val="0"/>
-          <w:sz w:val="24"/>
-          <w:szCs w:val="24"/>
-        </w:rPr>
-        <w:t xml:space="preserve">dominates the lower bound of </w:t>
-      </w:r>
-      <w:proofErr w:type="spellStart"/>
-      <w:r>
-        <w:rPr>
-          <w:rFonts w:ascii="Times New Roman" w:hAnsi="Times New Roman" w:cs="Times New Roman"/>
-          <w:kern w:val="0"/>
-          <w:sz w:val="24"/>
-          <w:szCs w:val="24"/>
-        </w:rPr>
-        <w:t>Bortfeldt</w:t>
-      </w:r>
-      <w:proofErr w:type="spellEnd"/>
-      <w:r>
-        <w:rPr>
-          <w:rFonts w:ascii="Times New Roman" w:hAnsi="Times New Roman" w:cs="Times New Roman"/>
-          <w:kern w:val="0"/>
-          <w:sz w:val="24"/>
-          <w:szCs w:val="24"/>
-        </w:rPr>
-        <w:t xml:space="preserve"> and Foster, but they do not substantiate</w:t>
-      </w:r>
-      <w:r>
-        <w:rPr>
-          <w:rFonts w:ascii="Times New Roman" w:hAnsi="Times New Roman" w:cs="Times New Roman" w:hint="eastAsia"/>
-          <w:kern w:val="0"/>
-          <w:sz w:val="24"/>
-          <w:szCs w:val="24"/>
-        </w:rPr>
-        <w:t xml:space="preserve"> </w:t>
-      </w:r>
-      <w:r>
-        <w:rPr>
-          <w:rFonts w:ascii="Times New Roman" w:hAnsi="Times New Roman" w:cs="Times New Roman"/>
-          <w:kern w:val="0"/>
-          <w:sz w:val="24"/>
-          <w:szCs w:val="24"/>
-        </w:rPr>
-        <w:t>this claim. Further, they propose a maximum knapsack method to approximate</w:t>
-      </w:r>
-      <w:r>
-        <w:rPr>
-          <w:rFonts w:ascii="Times New Roman" w:hAnsi="Times New Roman" w:cs="Times New Roman" w:hint="eastAsia"/>
-          <w:kern w:val="0"/>
-          <w:sz w:val="24"/>
-          <w:szCs w:val="24"/>
-        </w:rPr>
-        <w:t xml:space="preserve"> </w:t>
-      </w:r>
-      <w:r>
-        <w:rPr>
-          <w:rFonts w:ascii="Times New Roman" w:hAnsi="Times New Roman" w:cs="Times New Roman"/>
-          <w:kern w:val="0"/>
-          <w:sz w:val="24"/>
-          <w:szCs w:val="24"/>
-        </w:rPr>
-        <w:t>their third part of the lower bound. Again, they claim, that even their approximated</w:t>
-      </w:r>
-      <w:r>
-        <w:rPr>
-          <w:rFonts w:ascii="Times New Roman" w:hAnsi="Times New Roman" w:cs="Times New Roman" w:hint="eastAsia"/>
-          <w:kern w:val="0"/>
-          <w:sz w:val="24"/>
-          <w:szCs w:val="24"/>
-        </w:rPr>
-        <w:t xml:space="preserve"> </w:t>
-      </w:r>
-      <w:r>
-        <w:rPr>
-          <w:rFonts w:ascii="Times New Roman" w:hAnsi="Times New Roman" w:cs="Times New Roman"/>
-          <w:kern w:val="0"/>
-          <w:sz w:val="24"/>
-          <w:szCs w:val="24"/>
-        </w:rPr>
-        <w:t xml:space="preserve">lower bound dominates the one of </w:t>
-      </w:r>
-      <w:proofErr w:type="spellStart"/>
-      <w:r>
-        <w:rPr>
-          <w:rFonts w:ascii="Times New Roman" w:hAnsi="Times New Roman" w:cs="Times New Roman"/>
-          <w:kern w:val="0"/>
-          <w:sz w:val="24"/>
-          <w:szCs w:val="24"/>
-        </w:rPr>
-        <w:t>Bortfeldt</w:t>
-      </w:r>
-      <w:proofErr w:type="spellEnd"/>
-      <w:r>
-        <w:rPr>
-          <w:rFonts w:ascii="Times New Roman" w:hAnsi="Times New Roman" w:cs="Times New Roman"/>
-          <w:kern w:val="0"/>
-          <w:sz w:val="24"/>
-          <w:szCs w:val="24"/>
-        </w:rPr>
-        <w:t xml:space="preserve"> and Foster without any substantiation.</w:t>
-      </w:r>
     </w:p>
     <w:p>
       <w:pPr>
@@ -1769,6 +1572,351 @@
           <w:szCs w:val="24"/>
         </w:rPr>
       </w:pPr>
+    </w:p>
+    <w:p>
+      <w:pPr>
+        <w:autoSpaceDE w:val="0"/>
+        <w:autoSpaceDN w:val="0"/>
+        <w:adjustRightInd w:val="0"/>
+        <w:jc w:val="left"/>
+        <w:rPr>
+          <w:rFonts w:ascii="Times New Roman" w:hAnsi="Times New Roman" w:cs="Times New Roman"/>
+          <w:kern w:val="0"/>
+          <w:sz w:val="24"/>
+          <w:szCs w:val="24"/>
+        </w:rPr>
+      </w:pPr>
+      <w:r>
+        <w:rPr>
+          <w:rFonts w:ascii="Times New Roman" w:hAnsi="Times New Roman" w:cs="Times New Roman" w:hint="eastAsia"/>
+          <w:kern w:val="0"/>
+          <w:sz w:val="24"/>
+          <w:szCs w:val="24"/>
+        </w:rPr>
+        <w:t xml:space="preserve">3. </w:t>
+      </w:r>
+      <w:r>
+        <w:rPr>
+          <w:rFonts w:ascii="Times New Roman" w:hAnsi="Times New Roman" w:cs="Times New Roman"/>
+          <w:kern w:val="0"/>
+          <w:sz w:val="24"/>
+          <w:szCs w:val="24"/>
+        </w:rPr>
+        <w:t>The authors present a lower bound for (CPMP) and (CPMPDS). For (CPMP) their</w:t>
+      </w:r>
+      <w:r>
+        <w:rPr>
+          <w:rFonts w:ascii="Times New Roman" w:hAnsi="Times New Roman" w:cs="Times New Roman" w:hint="eastAsia"/>
+          <w:kern w:val="0"/>
+          <w:sz w:val="24"/>
+          <w:szCs w:val="24"/>
+        </w:rPr>
+        <w:t xml:space="preserve"> </w:t>
+      </w:r>
+      <w:r>
+        <w:rPr>
+          <w:rFonts w:ascii="Times New Roman" w:hAnsi="Times New Roman" w:cs="Times New Roman"/>
+          <w:kern w:val="0"/>
+          <w:sz w:val="24"/>
+          <w:szCs w:val="24"/>
+        </w:rPr>
+        <w:t>lower bound consists of three parts. Two of them are already presented by Bortfeldt</w:t>
+      </w:r>
+      <w:r>
+        <w:rPr>
+          <w:rFonts w:ascii="Times New Roman" w:hAnsi="Times New Roman" w:cs="Times New Roman" w:hint="eastAsia"/>
+          <w:kern w:val="0"/>
+          <w:sz w:val="24"/>
+          <w:szCs w:val="24"/>
+        </w:rPr>
+        <w:t xml:space="preserve"> </w:t>
+      </w:r>
+      <w:r>
+        <w:rPr>
+          <w:rFonts w:ascii="Times New Roman" w:hAnsi="Times New Roman" w:cs="Times New Roman"/>
+          <w:kern w:val="0"/>
+          <w:sz w:val="24"/>
+          <w:szCs w:val="24"/>
+        </w:rPr>
+        <w:t>and Foster. The third part is new. The authors claim, that their lower bound</w:t>
+      </w:r>
+      <w:r>
+        <w:rPr>
+          <w:rFonts w:ascii="Times New Roman" w:hAnsi="Times New Roman" w:cs="Times New Roman" w:hint="eastAsia"/>
+          <w:kern w:val="0"/>
+          <w:sz w:val="24"/>
+          <w:szCs w:val="24"/>
+        </w:rPr>
+        <w:t xml:space="preserve"> </w:t>
+      </w:r>
+      <w:r>
+        <w:rPr>
+          <w:rFonts w:ascii="Times New Roman" w:hAnsi="Times New Roman" w:cs="Times New Roman"/>
+          <w:kern w:val="0"/>
+          <w:sz w:val="24"/>
+          <w:szCs w:val="24"/>
+        </w:rPr>
+        <w:t xml:space="preserve">dominates the lower bound of </w:t>
+      </w:r>
+      <w:r>
+        <w:rPr>
+          <w:rFonts w:ascii="Times New Roman" w:hAnsi="Times New Roman" w:cs="Times New Roman"/>
+          <w:kern w:val="0"/>
+          <w:sz w:val="24"/>
+          <w:szCs w:val="24"/>
+        </w:rPr>
+        <w:t>Bortfeldt and Foster</w:t>
+      </w:r>
+      <w:r>
+        <w:rPr>
+          <w:rFonts w:ascii="Times New Roman" w:hAnsi="Times New Roman" w:cs="Times New Roman"/>
+          <w:kern w:val="0"/>
+          <w:sz w:val="24"/>
+          <w:szCs w:val="24"/>
+        </w:rPr>
+        <w:t>, but they do not substantiate</w:t>
+      </w:r>
+      <w:r>
+        <w:rPr>
+          <w:rFonts w:ascii="Times New Roman" w:hAnsi="Times New Roman" w:cs="Times New Roman" w:hint="eastAsia"/>
+          <w:kern w:val="0"/>
+          <w:sz w:val="24"/>
+          <w:szCs w:val="24"/>
+        </w:rPr>
+        <w:t xml:space="preserve"> </w:t>
+      </w:r>
+      <w:r>
+        <w:rPr>
+          <w:rFonts w:ascii="Times New Roman" w:hAnsi="Times New Roman" w:cs="Times New Roman"/>
+          <w:kern w:val="0"/>
+          <w:sz w:val="24"/>
+          <w:szCs w:val="24"/>
+        </w:rPr>
+        <w:t>this claim. Further, they propose a maximum knapsack method to approximate</w:t>
+      </w:r>
+      <w:r>
+        <w:rPr>
+          <w:rFonts w:ascii="Times New Roman" w:hAnsi="Times New Roman" w:cs="Times New Roman" w:hint="eastAsia"/>
+          <w:kern w:val="0"/>
+          <w:sz w:val="24"/>
+          <w:szCs w:val="24"/>
+        </w:rPr>
+        <w:t xml:space="preserve"> </w:t>
+      </w:r>
+      <w:r>
+        <w:rPr>
+          <w:rFonts w:ascii="Times New Roman" w:hAnsi="Times New Roman" w:cs="Times New Roman"/>
+          <w:kern w:val="0"/>
+          <w:sz w:val="24"/>
+          <w:szCs w:val="24"/>
+        </w:rPr>
+        <w:t>their third part of the lower bound. Again, they claim, that even their approximated</w:t>
+      </w:r>
+      <w:r>
+        <w:rPr>
+          <w:rFonts w:ascii="Times New Roman" w:hAnsi="Times New Roman" w:cs="Times New Roman" w:hint="eastAsia"/>
+          <w:kern w:val="0"/>
+          <w:sz w:val="24"/>
+          <w:szCs w:val="24"/>
+        </w:rPr>
+        <w:t xml:space="preserve"> </w:t>
+      </w:r>
+      <w:r>
+        <w:rPr>
+          <w:rFonts w:ascii="Times New Roman" w:hAnsi="Times New Roman" w:cs="Times New Roman"/>
+          <w:kern w:val="0"/>
+          <w:sz w:val="24"/>
+          <w:szCs w:val="24"/>
+        </w:rPr>
+        <w:t>lower bound dominates the one of Bortfeldt and Foster without any substantiation.</w:t>
+      </w:r>
+    </w:p>
+    <w:p>
+      <w:pPr>
+        <w:autoSpaceDE w:val="0"/>
+        <w:autoSpaceDN w:val="0"/>
+        <w:adjustRightInd w:val="0"/>
+        <w:jc w:val="left"/>
+        <w:rPr>
+          <w:rFonts w:ascii="Times New Roman" w:hAnsi="Times New Roman" w:cs="Times New Roman" w:hint="eastAsia"/>
+          <w:color w:val="FF0000"/>
+          <w:kern w:val="0"/>
+          <w:sz w:val="24"/>
+          <w:szCs w:val="24"/>
+        </w:rPr>
+      </w:pPr>
+    </w:p>
+    <w:p>
+      <w:pPr>
+        <w:autoSpaceDE w:val="0"/>
+        <w:autoSpaceDN w:val="0"/>
+        <w:adjustRightInd w:val="0"/>
+        <w:jc w:val="left"/>
+        <w:rPr>
+          <w:rFonts w:ascii="Times New Roman" w:hAnsi="Times New Roman" w:cs="Times New Roman" w:hint="eastAsia"/>
+          <w:color w:val="FF0000"/>
+          <w:kern w:val="0"/>
+          <w:sz w:val="24"/>
+          <w:szCs w:val="24"/>
+        </w:rPr>
+      </w:pPr>
+      <w:r>
+        <w:rPr>
+          <w:rFonts w:ascii="Times New Roman" w:hAnsi="Times New Roman" w:cs="Times New Roman" w:hint="eastAsia"/>
+          <w:color w:val="FF0000"/>
+          <w:kern w:val="0"/>
+          <w:sz w:val="24"/>
+          <w:szCs w:val="24"/>
+        </w:rPr>
+        <w:t>Answer: We have added a Se</w:t>
+      </w:r>
+      <w:r>
+        <w:rPr>
+          <w:rFonts w:ascii="Times New Roman" w:hAnsi="Times New Roman" w:cs="Times New Roman" w:hint="eastAsia"/>
+          <w:color w:val="FF0000"/>
+          <w:kern w:val="0"/>
+          <w:sz w:val="24"/>
+          <w:szCs w:val="24"/>
+        </w:rPr>
+        <w:t>ction (Section</w:t>
+      </w:r>
+      <w:r>
+        <w:rPr>
+          <w:rFonts w:ascii="Times New Roman" w:hAnsi="Times New Roman" w:cs="Times New Roman" w:hint="eastAsia"/>
+          <w:color w:val="FF0000"/>
+          <w:kern w:val="0"/>
+          <w:sz w:val="24"/>
+          <w:szCs w:val="24"/>
+        </w:rPr>
+        <w:t xml:space="preserve"> 4.3.3) to substantiate why our proposed lower bounds dominate that of </w:t>
+      </w:r>
+      <w:r>
+        <w:rPr>
+          <w:rFonts w:ascii="Times New Roman" w:hAnsi="Times New Roman" w:cs="Times New Roman"/>
+          <w:color w:val="FF0000"/>
+          <w:kern w:val="0"/>
+          <w:sz w:val="24"/>
+          <w:szCs w:val="24"/>
+        </w:rPr>
+        <w:t>Bortfeldt and Foster</w:t>
+      </w:r>
+      <w:r>
+        <w:rPr>
+          <w:rFonts w:ascii="Times New Roman" w:hAnsi="Times New Roman" w:cs="Times New Roman" w:hint="eastAsia"/>
+          <w:color w:val="FF0000"/>
+          <w:kern w:val="0"/>
+          <w:sz w:val="24"/>
+          <w:szCs w:val="24"/>
+        </w:rPr>
+        <w:t>.</w:t>
+      </w:r>
+    </w:p>
+    <w:p>
+      <w:pPr>
+        <w:autoSpaceDE w:val="0"/>
+        <w:autoSpaceDN w:val="0"/>
+        <w:adjustRightInd w:val="0"/>
+        <w:jc w:val="left"/>
+        <w:rPr>
+          <w:rFonts w:ascii="Times New Roman" w:hAnsi="Times New Roman" w:cs="Times New Roman" w:hint="eastAsia"/>
+          <w:kern w:val="0"/>
+          <w:sz w:val="24"/>
+          <w:szCs w:val="24"/>
+        </w:rPr>
+      </w:pPr>
+    </w:p>
+    <w:p>
+      <w:pPr>
+        <w:autoSpaceDE w:val="0"/>
+        <w:autoSpaceDN w:val="0"/>
+        <w:adjustRightInd w:val="0"/>
+        <w:jc w:val="left"/>
+        <w:rPr>
+          <w:rFonts w:ascii="Times New Roman" w:hAnsi="Times New Roman" w:cs="Times New Roman" w:hint="eastAsia"/>
+          <w:kern w:val="0"/>
+          <w:sz w:val="24"/>
+          <w:szCs w:val="24"/>
+        </w:rPr>
+      </w:pPr>
+    </w:p>
+    <w:p>
+      <w:pPr>
+        <w:autoSpaceDE w:val="0"/>
+        <w:autoSpaceDN w:val="0"/>
+        <w:adjustRightInd w:val="0"/>
+        <w:jc w:val="left"/>
+        <w:rPr>
+          <w:rFonts w:ascii="Times New Roman" w:hAnsi="Times New Roman" w:cs="Times New Roman"/>
+          <w:kern w:val="0"/>
+          <w:sz w:val="24"/>
+          <w:szCs w:val="24"/>
+        </w:rPr>
+      </w:pPr>
+      <w:r>
+        <w:rPr>
+          <w:rFonts w:ascii="Times New Roman" w:hAnsi="Times New Roman" w:cs="Times New Roman"/>
+          <w:kern w:val="0"/>
+          <w:sz w:val="24"/>
+          <w:szCs w:val="24"/>
+        </w:rPr>
+        <w:t>4. The authors say nothing about the quality of the l</w:t>
+      </w:r>
+      <w:r>
+        <w:rPr>
+          <w:rFonts w:ascii="Times New Roman" w:hAnsi="Times New Roman" w:cs="Times New Roman"/>
+          <w:kern w:val="0"/>
+          <w:sz w:val="24"/>
+          <w:szCs w:val="24"/>
+        </w:rPr>
+        <w:t>ower bound. In my opinion, they</w:t>
+      </w:r>
+      <w:r>
+        <w:rPr>
+          <w:rFonts w:ascii="Times New Roman" w:hAnsi="Times New Roman" w:cs="Times New Roman" w:hint="eastAsia"/>
+          <w:kern w:val="0"/>
+          <w:sz w:val="24"/>
+          <w:szCs w:val="24"/>
+        </w:rPr>
+        <w:t xml:space="preserve"> </w:t>
+      </w:r>
+      <w:r>
+        <w:rPr>
+          <w:rFonts w:ascii="Times New Roman" w:hAnsi="Times New Roman" w:cs="Times New Roman"/>
+          <w:kern w:val="0"/>
+          <w:sz w:val="24"/>
+          <w:szCs w:val="24"/>
+        </w:rPr>
+        <w:t>should provide the calculated lower bound in the</w:t>
+      </w:r>
+      <w:r>
+        <w:rPr>
+          <w:rFonts w:ascii="Times New Roman" w:hAnsi="Times New Roman" w:cs="Times New Roman"/>
+          <w:kern w:val="0"/>
+          <w:sz w:val="24"/>
+          <w:szCs w:val="24"/>
+        </w:rPr>
+        <w:t xml:space="preserve"> computational study. Otherwise</w:t>
+      </w:r>
+      <w:r>
+        <w:rPr>
+          <w:rFonts w:ascii="Times New Roman" w:hAnsi="Times New Roman" w:cs="Times New Roman" w:hint="eastAsia"/>
+          <w:kern w:val="0"/>
+          <w:sz w:val="24"/>
+          <w:szCs w:val="24"/>
+        </w:rPr>
+        <w:t xml:space="preserve"> </w:t>
+      </w:r>
+      <w:bookmarkStart w:id="0" w:name="_GoBack"/>
+      <w:bookmarkEnd w:id="0"/>
+      <w:r>
+        <w:rPr>
+          <w:rFonts w:ascii="Times New Roman" w:hAnsi="Times New Roman" w:cs="Times New Roman"/>
+          <w:kern w:val="0"/>
+          <w:sz w:val="24"/>
+          <w:szCs w:val="24"/>
+        </w:rPr>
+        <w:t>it is not possible to see how useful this bound is.</w:t>
+      </w:r>
     </w:p>
     <w:sectPr>
       <w:pgSz w:w="11906" w:h="16838"/>

</xml_diff>

<commit_message>
Reviewer 1 Q4 finished
</commit_message>
<xml_diff>
--- a/CPMP/major/Reply to comment.docx
+++ b/CPMP/major/Reply to comment.docx
@@ -5,6 +5,7 @@
     <w:p>
       <w:pPr>
         <w:pStyle w:val="PlainText"/>
+        <w:jc w:val="both"/>
         <w:rPr>
           <w:rFonts w:ascii="Times New Roman" w:eastAsia="宋体" w:hAnsi="Times New Roman" w:cs="Times New Roman"/>
           <w:lang w:eastAsia="zh-CN"/>
@@ -21,6 +22,7 @@
     <w:p>
       <w:pPr>
         <w:pStyle w:val="PlainText"/>
+        <w:jc w:val="both"/>
         <w:rPr>
           <w:rFonts w:ascii="Times New Roman" w:eastAsia="宋体" w:hAnsi="Times New Roman" w:cs="Times New Roman"/>
           <w:lang w:eastAsia="zh-CN"/>
@@ -30,6 +32,7 @@
     <w:p>
       <w:pPr>
         <w:pStyle w:val="PlainText"/>
+        <w:jc w:val="both"/>
         <w:rPr>
           <w:rFonts w:ascii="Times New Roman" w:eastAsia="宋体" w:hAnsi="Times New Roman" w:cs="Times New Roman"/>
           <w:lang w:eastAsia="zh-CN"/>
@@ -40,13 +43,13 @@
           <w:rFonts w:ascii="Times New Roman" w:eastAsia="宋体" w:hAnsi="Times New Roman" w:cs="Times New Roman"/>
           <w:lang w:eastAsia="zh-CN"/>
         </w:rPr>
-        <w:tab/>
         <w:t>We would like to express our gratitude for the great effort you and the anonymous referees have put in. We found most of the critiques and feedback very constructive. We have strived to address all the issues as thoroughly as possible. Consequently, we have rewritten many sections of the manuscript. The main changes are summarized as follows:</w:t>
       </w:r>
     </w:p>
     <w:p>
       <w:pPr>
         <w:pStyle w:val="PlainText"/>
+        <w:jc w:val="both"/>
         <w:rPr>
           <w:rFonts w:ascii="Times New Roman" w:eastAsia="宋体" w:hAnsi="Times New Roman" w:cs="Times New Roman"/>
           <w:lang w:eastAsia="zh-CN"/>
@@ -57,7 +60,6 @@
           <w:rFonts w:ascii="Times New Roman" w:eastAsia="宋体" w:hAnsi="Times New Roman" w:cs="Times New Roman"/>
           <w:lang w:eastAsia="zh-CN"/>
         </w:rPr>
-        <w:tab/>
         <w:t xml:space="preserve">1. We added a section (Section </w:t>
       </w:r>
       <w:r>
@@ -123,12 +125,21 @@
         </w:rPr>
         <w:t xml:space="preserve">the proposed lower bounds dominate the existing lower bound of </w:t>
       </w:r>
-      <w:r>
-        <w:rPr>
-          <w:rFonts w:ascii="Times New Roman" w:hAnsi="Times New Roman" w:cs="Times New Roman"/>
-          <w:kern w:val="0"/>
-        </w:rPr>
-        <w:t>Bortfeldt and Foster</w:t>
+      <w:proofErr w:type="spellStart"/>
+      <w:r>
+        <w:rPr>
+          <w:rFonts w:ascii="Times New Roman" w:hAnsi="Times New Roman" w:cs="Times New Roman"/>
+          <w:kern w:val="0"/>
+        </w:rPr>
+        <w:t>Bortfeldt</w:t>
+      </w:r>
+      <w:proofErr w:type="spellEnd"/>
+      <w:r>
+        <w:rPr>
+          <w:rFonts w:ascii="Times New Roman" w:hAnsi="Times New Roman" w:cs="Times New Roman"/>
+          <w:kern w:val="0"/>
+        </w:rPr>
+        <w:t xml:space="preserve"> and Foster</w:t>
       </w:r>
       <w:r>
         <w:rPr>
@@ -141,6 +152,7 @@
     <w:p>
       <w:pPr>
         <w:pStyle w:val="PlainText"/>
+        <w:jc w:val="both"/>
         <w:rPr>
           <w:rFonts w:ascii="Times New Roman" w:eastAsia="宋体" w:hAnsi="Times New Roman" w:cs="Times New Roman"/>
           <w:color w:val="FF0000"/>
@@ -152,7 +164,6 @@
           <w:rFonts w:ascii="Times New Roman" w:eastAsia="宋体" w:hAnsi="Times New Roman" w:cs="Times New Roman"/>
           <w:lang w:eastAsia="zh-CN"/>
         </w:rPr>
-        <w:tab/>
         <w:t xml:space="preserve">2. </w:t>
       </w:r>
       <w:r>
@@ -167,6 +178,7 @@
     <w:p>
       <w:pPr>
         <w:pStyle w:val="PlainText"/>
+        <w:jc w:val="both"/>
         <w:rPr>
           <w:rFonts w:ascii="Times New Roman" w:eastAsia="宋体" w:hAnsi="Times New Roman" w:cs="Times New Roman"/>
           <w:color w:val="FF0000"/>
@@ -179,13 +191,13 @@
           <w:color w:val="FF0000"/>
           <w:lang w:eastAsia="zh-CN"/>
         </w:rPr>
-        <w:tab/>
         <w:t>3. We reorganized the computational experiment section.</w:t>
       </w:r>
     </w:p>
     <w:p>
       <w:pPr>
         <w:pStyle w:val="PlainText"/>
+        <w:jc w:val="both"/>
         <w:rPr>
           <w:rFonts w:ascii="Times New Roman" w:eastAsia="宋体" w:hAnsi="Times New Roman" w:cs="Times New Roman"/>
           <w:lang w:eastAsia="zh-CN"/>
@@ -195,6 +207,7 @@
     <w:p>
       <w:pPr>
         <w:pStyle w:val="PlainText"/>
+        <w:jc w:val="both"/>
         <w:rPr>
           <w:rFonts w:ascii="Times New Roman" w:eastAsia="宋体" w:hAnsi="Times New Roman" w:cs="Times New Roman"/>
           <w:lang w:eastAsia="zh-CN"/>
@@ -205,13 +218,13 @@
           <w:rFonts w:ascii="Times New Roman" w:eastAsia="宋体" w:hAnsi="Times New Roman" w:cs="Times New Roman"/>
           <w:lang w:eastAsia="zh-CN"/>
         </w:rPr>
-        <w:tab/>
         <w:t>We hope our revision meets with your satisfaction, and we look forward to your favorable response.</w:t>
       </w:r>
     </w:p>
     <w:p>
       <w:pPr>
         <w:pStyle w:val="PlainText"/>
+        <w:jc w:val="both"/>
         <w:rPr>
           <w:rFonts w:ascii="Times New Roman" w:eastAsia="宋体" w:hAnsi="Times New Roman" w:cs="Times New Roman"/>
           <w:lang w:eastAsia="zh-CN"/>
@@ -221,6 +234,7 @@
     <w:p>
       <w:pPr>
         <w:pStyle w:val="PlainText"/>
+        <w:jc w:val="both"/>
         <w:rPr>
           <w:rFonts w:ascii="Times New Roman" w:eastAsia="宋体" w:hAnsi="Times New Roman" w:cs="Times New Roman"/>
           <w:lang w:eastAsia="zh-CN"/>
@@ -237,22 +251,33 @@
     <w:p>
       <w:pPr>
         <w:pStyle w:val="PlainText"/>
+        <w:jc w:val="both"/>
         <w:rPr>
           <w:rFonts w:ascii="Times New Roman" w:eastAsia="宋体" w:hAnsi="Times New Roman" w:cs="Times New Roman"/>
           <w:lang w:eastAsia="zh-CN"/>
         </w:rPr>
       </w:pPr>
+      <w:proofErr w:type="spellStart"/>
       <w:r>
         <w:rPr>
           <w:rFonts w:ascii="Times New Roman" w:eastAsia="宋体" w:hAnsi="Times New Roman" w:cs="Times New Roman"/>
           <w:lang w:eastAsia="zh-CN"/>
         </w:rPr>
-        <w:t>Ning Wang</w:t>
+        <w:t>Ning</w:t>
+      </w:r>
+      <w:proofErr w:type="spellEnd"/>
+      <w:r>
+        <w:rPr>
+          <w:rFonts w:ascii="Times New Roman" w:eastAsia="宋体" w:hAnsi="Times New Roman" w:cs="Times New Roman"/>
+          <w:lang w:eastAsia="zh-CN"/>
+        </w:rPr>
+        <w:t xml:space="preserve"> Wang</w:t>
       </w:r>
     </w:p>
     <w:p>
       <w:pPr>
         <w:pStyle w:val="PlainText"/>
+        <w:jc w:val="both"/>
         <w:rPr>
           <w:rFonts w:ascii="Times New Roman" w:eastAsia="宋体" w:hAnsi="Times New Roman" w:cs="Times New Roman"/>
           <w:lang w:eastAsia="zh-CN"/>
@@ -263,12 +288,22 @@
           <w:rFonts w:ascii="Times New Roman" w:eastAsia="宋体" w:hAnsi="Times New Roman" w:cs="Times New Roman"/>
           <w:lang w:eastAsia="zh-CN"/>
         </w:rPr>
-        <w:t>Bo Jin</w:t>
-      </w:r>
+        <w:t xml:space="preserve">Bo </w:t>
+      </w:r>
+      <w:proofErr w:type="spellStart"/>
+      <w:r>
+        <w:rPr>
+          <w:rFonts w:ascii="Times New Roman" w:eastAsia="宋体" w:hAnsi="Times New Roman" w:cs="Times New Roman"/>
+          <w:lang w:eastAsia="zh-CN"/>
+        </w:rPr>
+        <w:t>Jin</w:t>
+      </w:r>
+      <w:proofErr w:type="spellEnd"/>
     </w:p>
     <w:p>
       <w:pPr>
         <w:pStyle w:val="PlainText"/>
+        <w:jc w:val="both"/>
         <w:rPr>
           <w:rFonts w:ascii="Times New Roman" w:eastAsia="宋体" w:hAnsi="Times New Roman" w:cs="Times New Roman"/>
           <w:lang w:eastAsia="zh-CN"/>
@@ -285,6 +320,7 @@
     <w:p>
       <w:pPr>
         <w:pStyle w:val="PlainText"/>
+        <w:jc w:val="both"/>
         <w:rPr>
           <w:rFonts w:ascii="Times New Roman" w:eastAsia="宋体" w:hAnsi="Times New Roman" w:cs="Times New Roman"/>
           <w:lang w:eastAsia="zh-CN"/>
@@ -294,7 +330,6 @@
     <w:p>
       <w:pPr>
         <w:widowControl/>
-        <w:jc w:val="left"/>
         <w:rPr>
           <w:rFonts w:ascii="Times New Roman" w:hAnsi="Times New Roman" w:cs="Times New Roman"/>
           <w:kern w:val="0"/>
@@ -317,7 +352,6 @@
         <w:autoSpaceDE w:val="0"/>
         <w:autoSpaceDN w:val="0"/>
         <w:adjustRightInd w:val="0"/>
-        <w:jc w:val="left"/>
         <w:rPr>
           <w:rFonts w:ascii="Times New Roman" w:hAnsi="Times New Roman" w:cs="Times New Roman"/>
           <w:kern w:val="0"/>
@@ -341,7 +375,6 @@
         <w:autoSpaceDE w:val="0"/>
         <w:autoSpaceDN w:val="0"/>
         <w:adjustRightInd w:val="0"/>
-        <w:jc w:val="left"/>
         <w:rPr>
           <w:rFonts w:ascii="Times New Roman" w:hAnsi="Times New Roman" w:cs="Times New Roman"/>
           <w:kern w:val="0"/>
@@ -403,14 +436,25 @@
         </w:rPr>
         <w:t xml:space="preserve"> </w:t>
       </w:r>
-      <w:r>
-        <w:rPr>
-          <w:rFonts w:ascii="Times New Roman" w:hAnsi="Times New Roman" w:cs="Times New Roman"/>
-          <w:kern w:val="0"/>
-          <w:sz w:val="24"/>
-          <w:szCs w:val="24"/>
-        </w:rPr>
-        <w:t xml:space="preserve">container, then add </w:t>
+      <w:proofErr w:type="gramStart"/>
+      <w:r>
+        <w:rPr>
+          <w:rFonts w:ascii="Times New Roman" w:hAnsi="Times New Roman" w:cs="Times New Roman"/>
+          <w:kern w:val="0"/>
+          <w:sz w:val="24"/>
+          <w:szCs w:val="24"/>
+        </w:rPr>
+        <w:t>container</w:t>
+      </w:r>
+      <w:proofErr w:type="gramEnd"/>
+      <w:r>
+        <w:rPr>
+          <w:rFonts w:ascii="Times New Roman" w:hAnsi="Times New Roman" w:cs="Times New Roman"/>
+          <w:kern w:val="0"/>
+          <w:sz w:val="24"/>
+          <w:szCs w:val="24"/>
+        </w:rPr>
+        <w:t xml:space="preserve">, then add </w:t>
       </w:r>
       <w:r>
         <w:rPr>
@@ -431,6 +475,7 @@
         </w:rPr>
         <w:t>-</w:t>
       </w:r>
+      <w:proofErr w:type="spellStart"/>
       <w:r>
         <w:rPr>
           <w:rFonts w:ascii="Times New Roman" w:hAnsi="Times New Roman" w:cs="Times New Roman"/>
@@ -441,6 +486,7 @@
         </w:rPr>
         <w:t>im</w:t>
       </w:r>
+      <w:proofErr w:type="spellEnd"/>
       <w:r>
         <w:rPr>
           <w:rFonts w:ascii="Times New Roman" w:hAnsi="Times New Roman" w:cs="Times New Roman"/>
@@ -488,8 +534,20 @@
           <w:sz w:val="24"/>
           <w:szCs w:val="24"/>
         </w:rPr>
-        <w:t xml:space="preserve"> im</w:t>
-      </w:r>
+        <w:t xml:space="preserve"> </w:t>
+      </w:r>
+      <w:proofErr w:type="spellStart"/>
+      <w:r>
+        <w:rPr>
+          <w:rFonts w:ascii="Times New Roman" w:hAnsi="Times New Roman" w:cs="Times New Roman"/>
+          <w:i/>
+          <w:kern w:val="0"/>
+          <w:sz w:val="24"/>
+          <w:szCs w:val="24"/>
+        </w:rPr>
+        <w:t>im</w:t>
+      </w:r>
+      <w:proofErr w:type="spellEnd"/>
       <w:r>
         <w:rPr>
           <w:rFonts w:ascii="Times New Roman" w:hAnsi="Times New Roman" w:cs="Times New Roman"/>
@@ -515,7 +573,27 @@
           <w:sz w:val="24"/>
           <w:szCs w:val="24"/>
         </w:rPr>
-        <w:t>containers in a stack...". In other words</w:t>
+        <w:t>containers in a stack...</w:t>
+      </w:r>
+      <w:proofErr w:type="gramStart"/>
+      <w:r>
+        <w:rPr>
+          <w:rFonts w:ascii="Times New Roman" w:hAnsi="Times New Roman" w:cs="Times New Roman"/>
+          <w:kern w:val="0"/>
+          <w:sz w:val="24"/>
+          <w:szCs w:val="24"/>
+        </w:rPr>
+        <w:t>".</w:t>
+      </w:r>
+      <w:proofErr w:type="gramEnd"/>
+      <w:r>
+        <w:rPr>
+          <w:rFonts w:ascii="Times New Roman" w:hAnsi="Times New Roman" w:cs="Times New Roman"/>
+          <w:kern w:val="0"/>
+          <w:sz w:val="24"/>
+          <w:szCs w:val="24"/>
+        </w:rPr>
+        <w:t xml:space="preserve"> In other words</w:t>
       </w:r>
       <w:r>
         <w:rPr>
@@ -525,26 +603,9 @@
           <w:sz w:val="24"/>
           <w:szCs w:val="24"/>
         </w:rPr>
-        <w:t xml:space="preserve"> im</w:t>
-      </w:r>
-      <w:r>
-        <w:rPr>
-          <w:rFonts w:ascii="Times New Roman" w:hAnsi="Times New Roman" w:cs="Times New Roman"/>
-          <w:kern w:val="0"/>
-          <w:sz w:val="24"/>
-          <w:szCs w:val="24"/>
-        </w:rPr>
-        <w:t xml:space="preserve"> = 0 in this case. Lemma 1 says, that</w:t>
-      </w:r>
-      <w:r>
-        <w:rPr>
-          <w:rFonts w:ascii="Times New Roman" w:hAnsi="Times New Roman" w:cs="Times New Roman" w:hint="eastAsia"/>
-          <w:kern w:val="0"/>
-          <w:sz w:val="24"/>
-          <w:szCs w:val="24"/>
-        </w:rPr>
         <w:t xml:space="preserve"> </w:t>
       </w:r>
+      <w:proofErr w:type="spellStart"/>
       <w:r>
         <w:rPr>
           <w:rFonts w:ascii="Times New Roman" w:hAnsi="Times New Roman" w:cs="Times New Roman"/>
@@ -555,6 +616,57 @@
         </w:rPr>
         <w:t>im</w:t>
       </w:r>
+      <w:proofErr w:type="spellEnd"/>
+      <w:r>
+        <w:rPr>
+          <w:rFonts w:ascii="Times New Roman" w:hAnsi="Times New Roman" w:cs="Times New Roman"/>
+          <w:kern w:val="0"/>
+          <w:sz w:val="24"/>
+          <w:szCs w:val="24"/>
+        </w:rPr>
+        <w:t xml:space="preserve"> = 0 in this case. Lemma 1 says</w:t>
+      </w:r>
+      <w:proofErr w:type="gramStart"/>
+      <w:r>
+        <w:rPr>
+          <w:rFonts w:ascii="Times New Roman" w:hAnsi="Times New Roman" w:cs="Times New Roman"/>
+          <w:kern w:val="0"/>
+          <w:sz w:val="24"/>
+          <w:szCs w:val="24"/>
+        </w:rPr>
+        <w:t>,</w:t>
+      </w:r>
+      <w:proofErr w:type="gramEnd"/>
+      <w:r>
+        <w:rPr>
+          <w:rFonts w:ascii="Times New Roman" w:hAnsi="Times New Roman" w:cs="Times New Roman"/>
+          <w:kern w:val="0"/>
+          <w:sz w:val="24"/>
+          <w:szCs w:val="24"/>
+        </w:rPr>
+        <w:t xml:space="preserve"> that</w:t>
+      </w:r>
+      <w:r>
+        <w:rPr>
+          <w:rFonts w:ascii="Times New Roman" w:hAnsi="Times New Roman" w:cs="Times New Roman" w:hint="eastAsia"/>
+          <w:kern w:val="0"/>
+          <w:sz w:val="24"/>
+          <w:szCs w:val="24"/>
+        </w:rPr>
+        <w:t xml:space="preserve"> </w:t>
+      </w:r>
+      <w:proofErr w:type="spellStart"/>
+      <w:r>
+        <w:rPr>
+          <w:rFonts w:ascii="Times New Roman" w:hAnsi="Times New Roman" w:cs="Times New Roman"/>
+          <w:i/>
+          <w:kern w:val="0"/>
+          <w:sz w:val="24"/>
+          <w:szCs w:val="24"/>
+        </w:rPr>
+        <w:t>im</w:t>
+      </w:r>
+      <w:proofErr w:type="spellEnd"/>
       <w:r>
         <w:rPr>
           <w:rFonts w:ascii="Times New Roman" w:hAnsi="Times New Roman" w:cs="Times New Roman"/>
@@ -654,7 +766,6 @@
         <w:autoSpaceDE w:val="0"/>
         <w:autoSpaceDN w:val="0"/>
         <w:adjustRightInd w:val="0"/>
-        <w:jc w:val="left"/>
         <w:rPr>
           <w:rFonts w:ascii="Times New Roman" w:hAnsi="Times New Roman" w:cs="Times New Roman" w:hint="eastAsia"/>
           <w:color w:val="FF0000"/>
@@ -668,7 +779,6 @@
         <w:autoSpaceDE w:val="0"/>
         <w:autoSpaceDN w:val="0"/>
         <w:adjustRightInd w:val="0"/>
-        <w:jc w:val="left"/>
         <w:rPr>
           <w:rFonts w:ascii="Times New Roman" w:hAnsi="Times New Roman" w:cs="Times New Roman"/>
           <w:color w:val="FF0000"/>
@@ -694,6 +804,7 @@
         </w:rPr>
         <w:t xml:space="preserve">We have modified the statement about the case </w:t>
       </w:r>
+      <w:proofErr w:type="spellStart"/>
       <w:r>
         <w:rPr>
           <w:rFonts w:ascii="Times New Roman" w:hAnsi="Times New Roman" w:cs="Times New Roman" w:hint="eastAsia"/>
@@ -704,6 +815,7 @@
         </w:rPr>
         <w:t>im</w:t>
       </w:r>
+      <w:proofErr w:type="spellEnd"/>
       <w:r>
         <w:rPr>
           <w:rFonts w:ascii="Times New Roman" w:hAnsi="Times New Roman" w:cs="Times New Roman" w:hint="eastAsia"/>
@@ -758,6 +870,7 @@
         </w:rPr>
         <w:t xml:space="preserve">instance with </w:t>
       </w:r>
+      <w:proofErr w:type="spellStart"/>
       <w:r>
         <w:rPr>
           <w:rFonts w:ascii="Times New Roman" w:hAnsi="Times New Roman" w:cs="Times New Roman" w:hint="eastAsia"/>
@@ -768,6 +881,7 @@
         </w:rPr>
         <w:t>im</w:t>
       </w:r>
+      <w:proofErr w:type="spellEnd"/>
       <w:r>
         <w:rPr>
           <w:rFonts w:ascii="Times New Roman" w:hAnsi="Times New Roman" w:cs="Times New Roman" w:hint="eastAsia"/>
@@ -837,7 +951,6 @@
         <w:autoSpaceDE w:val="0"/>
         <w:autoSpaceDN w:val="0"/>
         <w:adjustRightInd w:val="0"/>
-        <w:jc w:val="left"/>
         <w:rPr>
           <w:rFonts w:ascii="Times New Roman" w:hAnsi="Times New Roman" w:cs="Times New Roman" w:hint="eastAsia"/>
           <w:color w:val="FF0000"/>
@@ -851,7 +964,6 @@
         <w:autoSpaceDE w:val="0"/>
         <w:autoSpaceDN w:val="0"/>
         <w:adjustRightInd w:val="0"/>
-        <w:jc w:val="left"/>
         <w:rPr>
           <w:rFonts w:ascii="Times New Roman" w:hAnsi="Times New Roman" w:cs="Times New Roman"/>
           <w:color w:val="FF0000"/>
@@ -865,7 +977,6 @@
         <w:autoSpaceDE w:val="0"/>
         <w:autoSpaceDN w:val="0"/>
         <w:adjustRightInd w:val="0"/>
-        <w:jc w:val="left"/>
         <w:rPr>
           <w:rFonts w:ascii="Times New Roman" w:hAnsi="Times New Roman" w:cs="Times New Roman"/>
           <w:kern w:val="0"/>
@@ -1089,6 +1200,7 @@
         </w:rPr>
         <w:t>…</w:t>
       </w:r>
+      <w:proofErr w:type="gramStart"/>
       <w:r>
         <w:rPr>
           <w:rFonts w:ascii="Times New Roman" w:hAnsi="Times New Roman" w:cs="Times New Roman" w:hint="eastAsia"/>
@@ -1105,7 +1217,17 @@
           <w:sz w:val="24"/>
           <w:szCs w:val="24"/>
         </w:rPr>
-        <w:t>S". In my opinion it should be either</w:t>
+        <w:t>S</w:t>
+      </w:r>
+      <w:proofErr w:type="gramEnd"/>
+      <w:r>
+        <w:rPr>
+          <w:rFonts w:ascii="Times New Roman" w:hAnsi="Times New Roman" w:cs="Times New Roman"/>
+          <w:kern w:val="0"/>
+          <w:sz w:val="24"/>
+          <w:szCs w:val="24"/>
+        </w:rPr>
+        <w:t>". In my opinion it should be either</w:t>
       </w:r>
       <w:r>
         <w:rPr>
@@ -1287,6 +1409,7 @@
         </w:rPr>
         <w:t>…</w:t>
       </w:r>
+      <w:proofErr w:type="gramStart"/>
       <w:r>
         <w:rPr>
           <w:rFonts w:ascii="Times New Roman" w:hAnsi="Times New Roman" w:cs="Times New Roman" w:hint="eastAsia"/>
@@ -1305,6 +1428,7 @@
         </w:rPr>
         <w:t>S</w:t>
       </w:r>
+      <w:proofErr w:type="gramEnd"/>
       <w:r>
         <w:rPr>
           <w:rFonts w:ascii="Times New Roman" w:hAnsi="Times New Roman" w:cs="Times New Roman" w:hint="eastAsia"/>
@@ -1434,6 +1558,7 @@
         </w:rPr>
         <w:t xml:space="preserve">; </w:t>
       </w:r>
+      <w:proofErr w:type="spellStart"/>
       <w:r>
         <w:rPr>
           <w:rFonts w:ascii="Times New Roman" w:hAnsi="Times New Roman" w:cs="Times New Roman"/>
@@ -1444,6 +1569,7 @@
         </w:rPr>
         <w:t>i</w:t>
       </w:r>
+      <w:proofErr w:type="spellEnd"/>
       <w:r>
         <w:rPr>
           <w:rFonts w:ascii="Times New Roman" w:hAnsi="Times New Roman" w:cs="Times New Roman"/>
@@ -1504,7 +1630,6 @@
         <w:autoSpaceDE w:val="0"/>
         <w:autoSpaceDN w:val="0"/>
         <w:adjustRightInd w:val="0"/>
-        <w:jc w:val="left"/>
         <w:rPr>
           <w:rFonts w:ascii="Times New Roman" w:hAnsi="Times New Roman" w:cs="Times New Roman" w:hint="eastAsia"/>
           <w:color w:val="FF0000"/>
@@ -1518,7 +1643,6 @@
         <w:autoSpaceDE w:val="0"/>
         <w:autoSpaceDN w:val="0"/>
         <w:adjustRightInd w:val="0"/>
-        <w:jc w:val="left"/>
         <w:rPr>
           <w:rFonts w:ascii="Times New Roman" w:hAnsi="Times New Roman" w:cs="Times New Roman"/>
           <w:color w:val="FF0000"/>
@@ -1550,7 +1674,6 @@
         <w:autoSpaceDE w:val="0"/>
         <w:autoSpaceDN w:val="0"/>
         <w:adjustRightInd w:val="0"/>
-        <w:jc w:val="left"/>
         <w:rPr>
           <w:rFonts w:ascii="Times New Roman" w:hAnsi="Times New Roman" w:cs="Times New Roman" w:hint="eastAsia"/>
           <w:kern w:val="0"/>
@@ -1564,7 +1687,6 @@
         <w:autoSpaceDE w:val="0"/>
         <w:autoSpaceDN w:val="0"/>
         <w:adjustRightInd w:val="0"/>
-        <w:jc w:val="left"/>
         <w:rPr>
           <w:rFonts w:ascii="Times New Roman" w:hAnsi="Times New Roman" w:cs="Times New Roman"/>
           <w:kern w:val="0"/>
@@ -1578,7 +1700,6 @@
         <w:autoSpaceDE w:val="0"/>
         <w:autoSpaceDN w:val="0"/>
         <w:adjustRightInd w:val="0"/>
-        <w:jc w:val="left"/>
         <w:rPr>
           <w:rFonts w:ascii="Times New Roman" w:hAnsi="Times New Roman" w:cs="Times New Roman"/>
           <w:kern w:val="0"/>
@@ -1620,8 +1741,19 @@
           <w:sz w:val="24"/>
           <w:szCs w:val="24"/>
         </w:rPr>
-        <w:t>lower bound consists of three parts. Two of them are already presented by Bortfeldt</w:t>
-      </w:r>
+        <w:t xml:space="preserve">lower bound consists of three parts. Two of them are already presented by </w:t>
+      </w:r>
+      <w:proofErr w:type="spellStart"/>
+      <w:r>
+        <w:rPr>
+          <w:rFonts w:ascii="Times New Roman" w:hAnsi="Times New Roman" w:cs="Times New Roman"/>
+          <w:kern w:val="0"/>
+          <w:sz w:val="24"/>
+          <w:szCs w:val="24"/>
+        </w:rPr>
+        <w:t>Bortfeldt</w:t>
+      </w:r>
+      <w:proofErr w:type="spellEnd"/>
       <w:r>
         <w:rPr>
           <w:rFonts w:ascii="Times New Roman" w:hAnsi="Times New Roman" w:cs="Times New Roman" w:hint="eastAsia"/>
@@ -1658,14 +1790,25 @@
         </w:rPr>
         <w:t xml:space="preserve">dominates the lower bound of </w:t>
       </w:r>
-      <w:r>
-        <w:rPr>
-          <w:rFonts w:ascii="Times New Roman" w:hAnsi="Times New Roman" w:cs="Times New Roman"/>
-          <w:kern w:val="0"/>
-          <w:sz w:val="24"/>
-          <w:szCs w:val="24"/>
-        </w:rPr>
-        <w:t>Bortfeldt and Foster</w:t>
+      <w:proofErr w:type="spellStart"/>
+      <w:r>
+        <w:rPr>
+          <w:rFonts w:ascii="Times New Roman" w:hAnsi="Times New Roman" w:cs="Times New Roman"/>
+          <w:kern w:val="0"/>
+          <w:sz w:val="24"/>
+          <w:szCs w:val="24"/>
+        </w:rPr>
+        <w:t>Bortfeldt</w:t>
+      </w:r>
+      <w:proofErr w:type="spellEnd"/>
+      <w:r>
+        <w:rPr>
+          <w:rFonts w:ascii="Times New Roman" w:hAnsi="Times New Roman" w:cs="Times New Roman"/>
+          <w:kern w:val="0"/>
+          <w:sz w:val="24"/>
+          <w:szCs w:val="24"/>
+        </w:rPr>
+        <w:t xml:space="preserve"> and Foster</w:t>
       </w:r>
       <w:r>
         <w:rPr>
@@ -1728,7 +1871,27 @@
           <w:sz w:val="24"/>
           <w:szCs w:val="24"/>
         </w:rPr>
-        <w:t>lower bound dominates the one of Bortfeldt and Foster without any substantiation.</w:t>
+        <w:t xml:space="preserve">lower bound dominates the one of </w:t>
+      </w:r>
+      <w:proofErr w:type="spellStart"/>
+      <w:r>
+        <w:rPr>
+          <w:rFonts w:ascii="Times New Roman" w:hAnsi="Times New Roman" w:cs="Times New Roman"/>
+          <w:kern w:val="0"/>
+          <w:sz w:val="24"/>
+          <w:szCs w:val="24"/>
+        </w:rPr>
+        <w:t>Bortfeldt</w:t>
+      </w:r>
+      <w:proofErr w:type="spellEnd"/>
+      <w:r>
+        <w:rPr>
+          <w:rFonts w:ascii="Times New Roman" w:hAnsi="Times New Roman" w:cs="Times New Roman"/>
+          <w:kern w:val="0"/>
+          <w:sz w:val="24"/>
+          <w:szCs w:val="24"/>
+        </w:rPr>
+        <w:t xml:space="preserve"> and Foster without any substantiation.</w:t>
       </w:r>
     </w:p>
     <w:p>
@@ -1736,7 +1899,6 @@
         <w:autoSpaceDE w:val="0"/>
         <w:autoSpaceDN w:val="0"/>
         <w:adjustRightInd w:val="0"/>
-        <w:jc w:val="left"/>
         <w:rPr>
           <w:rFonts w:ascii="Times New Roman" w:hAnsi="Times New Roman" w:cs="Times New Roman" w:hint="eastAsia"/>
           <w:color w:val="FF0000"/>
@@ -1751,7 +1913,6 @@
         <w:autoSpaceDE w:val="0"/>
         <w:autoSpaceDN w:val="0"/>
         <w:adjustRightInd w:val="0"/>
-        <w:jc w:val="left"/>
         <w:rPr>
           <w:rFonts w:ascii="Times New Roman" w:hAnsi="Times New Roman" w:cs="Times New Roman" w:hint="eastAsia"/>
           <w:color w:val="FF0000"/>
@@ -1790,15 +1951,27 @@
         </w:rPr>
         <w:t xml:space="preserve"> 4.3.3) to substantiate why our proposed lower bounds dominate that of </w:t>
       </w:r>
-      <w:r>
-        <w:rPr>
-          <w:rFonts w:ascii="Times New Roman" w:hAnsi="Times New Roman" w:cs="Times New Roman"/>
-          <w:color w:val="FF0000"/>
-          <w:kern w:val="0"/>
-          <w:sz w:val="24"/>
-          <w:szCs w:val="24"/>
-        </w:rPr>
-        <w:t>Bortfeldt and Foster</w:t>
+      <w:proofErr w:type="spellStart"/>
+      <w:r>
+        <w:rPr>
+          <w:rFonts w:ascii="Times New Roman" w:hAnsi="Times New Roman" w:cs="Times New Roman"/>
+          <w:color w:val="FF0000"/>
+          <w:kern w:val="0"/>
+          <w:sz w:val="24"/>
+          <w:szCs w:val="24"/>
+        </w:rPr>
+        <w:t>Bortfeldt</w:t>
+      </w:r>
+      <w:proofErr w:type="spellEnd"/>
+      <w:r>
+        <w:rPr>
+          <w:rFonts w:ascii="Times New Roman" w:hAnsi="Times New Roman" w:cs="Times New Roman"/>
+          <w:color w:val="FF0000"/>
+          <w:kern w:val="0"/>
+          <w:sz w:val="24"/>
+          <w:szCs w:val="24"/>
+        </w:rPr>
+        <w:t xml:space="preserve"> and Foster</w:t>
       </w:r>
       <w:r>
         <w:rPr>
@@ -1816,7 +1989,6 @@
         <w:autoSpaceDE w:val="0"/>
         <w:autoSpaceDN w:val="0"/>
         <w:adjustRightInd w:val="0"/>
-        <w:jc w:val="left"/>
         <w:rPr>
           <w:rFonts w:ascii="Times New Roman" w:hAnsi="Times New Roman" w:cs="Times New Roman" w:hint="eastAsia"/>
           <w:kern w:val="0"/>
@@ -1830,7 +2002,6 @@
         <w:autoSpaceDE w:val="0"/>
         <w:autoSpaceDN w:val="0"/>
         <w:adjustRightInd w:val="0"/>
-        <w:jc w:val="left"/>
         <w:rPr>
           <w:rFonts w:ascii="Times New Roman" w:hAnsi="Times New Roman" w:cs="Times New Roman" w:hint="eastAsia"/>
           <w:kern w:val="0"/>
@@ -1844,9 +2015,8 @@
         <w:autoSpaceDE w:val="0"/>
         <w:autoSpaceDN w:val="0"/>
         <w:adjustRightInd w:val="0"/>
-        <w:jc w:val="left"/>
-        <w:rPr>
-          <w:rFonts w:ascii="Times New Roman" w:hAnsi="Times New Roman" w:cs="Times New Roman"/>
+        <w:rPr>
+          <w:rFonts w:ascii="Times New Roman" w:hAnsi="Times New Roman" w:cs="Times New Roman" w:hint="eastAsia"/>
           <w:kern w:val="0"/>
           <w:sz w:val="24"/>
           <w:szCs w:val="24"/>
@@ -1906,17 +2076,459 @@
         </w:rPr>
         <w:t xml:space="preserve"> </w:t>
       </w:r>
+      <w:r>
+        <w:rPr>
+          <w:rFonts w:ascii="Times New Roman" w:hAnsi="Times New Roman" w:cs="Times New Roman"/>
+          <w:kern w:val="0"/>
+          <w:sz w:val="24"/>
+          <w:szCs w:val="24"/>
+        </w:rPr>
+        <w:t>it is not possible to see how useful this bound is.</w:t>
+      </w:r>
+    </w:p>
+    <w:p>
+      <w:pPr>
+        <w:autoSpaceDE w:val="0"/>
+        <w:autoSpaceDN w:val="0"/>
+        <w:adjustRightInd w:val="0"/>
+        <w:rPr>
+          <w:rFonts w:ascii="Times New Roman" w:hAnsi="Times New Roman" w:cs="Times New Roman" w:hint="eastAsia"/>
+          <w:color w:val="FF0000"/>
+          <w:kern w:val="0"/>
+          <w:sz w:val="24"/>
+          <w:szCs w:val="24"/>
+        </w:rPr>
+      </w:pPr>
+      <w:r>
+        <w:rPr>
+          <w:rFonts w:ascii="Times New Roman" w:hAnsi="Times New Roman" w:cs="Times New Roman" w:hint="eastAsia"/>
+          <w:color w:val="FF0000"/>
+          <w:kern w:val="0"/>
+          <w:sz w:val="24"/>
+          <w:szCs w:val="24"/>
+        </w:rPr>
+        <w:t xml:space="preserve">Answer: We have added the comparison of two proposed lower bound computation methods with that of </w:t>
+      </w:r>
+      <w:proofErr w:type="spellStart"/>
+      <w:r>
+        <w:rPr>
+          <w:rFonts w:ascii="Times New Roman" w:hAnsi="Times New Roman" w:cs="Times New Roman"/>
+          <w:color w:val="FF0000"/>
+          <w:kern w:val="0"/>
+          <w:sz w:val="24"/>
+          <w:szCs w:val="24"/>
+        </w:rPr>
+        <w:t>Bortfeldt</w:t>
+      </w:r>
+      <w:proofErr w:type="spellEnd"/>
+      <w:r>
+        <w:rPr>
+          <w:rFonts w:ascii="Times New Roman" w:hAnsi="Times New Roman" w:cs="Times New Roman"/>
+          <w:color w:val="FF0000"/>
+          <w:kern w:val="0"/>
+          <w:sz w:val="24"/>
+          <w:szCs w:val="24"/>
+        </w:rPr>
+        <w:t xml:space="preserve"> and Foster</w:t>
+      </w:r>
+      <w:r>
+        <w:rPr>
+          <w:rFonts w:ascii="Times New Roman" w:hAnsi="Times New Roman" w:cs="Times New Roman" w:hint="eastAsia"/>
+          <w:color w:val="FF0000"/>
+          <w:kern w:val="0"/>
+          <w:sz w:val="24"/>
+          <w:szCs w:val="24"/>
+        </w:rPr>
+        <w:t>. The results on three data sets are displayed in Section 7.1.</w:t>
+      </w:r>
+    </w:p>
+    <w:p>
+      <w:pPr>
+        <w:autoSpaceDE w:val="0"/>
+        <w:autoSpaceDN w:val="0"/>
+        <w:adjustRightInd w:val="0"/>
+        <w:rPr>
+          <w:rFonts w:ascii="Times New Roman" w:hAnsi="Times New Roman" w:cs="Times New Roman" w:hint="eastAsia"/>
+          <w:color w:val="FF0000"/>
+          <w:kern w:val="0"/>
+          <w:sz w:val="24"/>
+          <w:szCs w:val="24"/>
+        </w:rPr>
+      </w:pPr>
+    </w:p>
+    <w:p>
+      <w:pPr>
+        <w:autoSpaceDE w:val="0"/>
+        <w:autoSpaceDN w:val="0"/>
+        <w:adjustRightInd w:val="0"/>
+        <w:rPr>
+          <w:rFonts w:ascii="Times New Roman" w:hAnsi="Times New Roman" w:cs="Times New Roman" w:hint="eastAsia"/>
+          <w:kern w:val="0"/>
+          <w:sz w:val="24"/>
+          <w:szCs w:val="24"/>
+        </w:rPr>
+      </w:pPr>
+    </w:p>
+    <w:p>
+      <w:pPr>
+        <w:autoSpaceDE w:val="0"/>
+        <w:autoSpaceDN w:val="0"/>
+        <w:adjustRightInd w:val="0"/>
+        <w:rPr>
+          <w:rFonts w:ascii="Times New Roman" w:hAnsi="Times New Roman" w:cs="Times New Roman" w:hint="eastAsia"/>
+          <w:kern w:val="0"/>
+          <w:sz w:val="24"/>
+          <w:szCs w:val="24"/>
+        </w:rPr>
+      </w:pPr>
+      <w:r>
+        <w:rPr>
+          <w:rFonts w:ascii="Times New Roman" w:hAnsi="Times New Roman" w:cs="Times New Roman" w:hint="eastAsia"/>
+          <w:kern w:val="0"/>
+          <w:sz w:val="24"/>
+          <w:szCs w:val="24"/>
+        </w:rPr>
+        <w:t xml:space="preserve">5. </w:t>
+      </w:r>
+      <w:r>
+        <w:rPr>
+          <w:rFonts w:ascii="Times New Roman" w:hAnsi="Times New Roman" w:cs="Times New Roman"/>
+          <w:kern w:val="0"/>
+          <w:sz w:val="24"/>
+          <w:szCs w:val="24"/>
+        </w:rPr>
+        <w:t>All computational results (except the ones fo</w:t>
+      </w:r>
+      <w:r>
+        <w:rPr>
+          <w:rFonts w:ascii="Times New Roman" w:hAnsi="Times New Roman" w:cs="Times New Roman"/>
+          <w:kern w:val="0"/>
+          <w:sz w:val="24"/>
+          <w:szCs w:val="24"/>
+        </w:rPr>
+        <w:t>r CPMPDS) are compared with the</w:t>
+      </w:r>
+      <w:r>
+        <w:rPr>
+          <w:rFonts w:ascii="Times New Roman" w:hAnsi="Times New Roman" w:cs="Times New Roman" w:hint="eastAsia"/>
+          <w:kern w:val="0"/>
+          <w:sz w:val="24"/>
+          <w:szCs w:val="24"/>
+        </w:rPr>
+        <w:t xml:space="preserve"> </w:t>
+      </w:r>
+      <w:r>
+        <w:rPr>
+          <w:rFonts w:ascii="Times New Roman" w:hAnsi="Times New Roman" w:cs="Times New Roman"/>
+          <w:kern w:val="0"/>
+          <w:sz w:val="24"/>
+          <w:szCs w:val="24"/>
+        </w:rPr>
+        <w:t xml:space="preserve">results of </w:t>
+      </w:r>
+      <w:proofErr w:type="spellStart"/>
+      <w:r>
+        <w:rPr>
+          <w:rFonts w:ascii="Times New Roman" w:hAnsi="Times New Roman" w:cs="Times New Roman"/>
+          <w:kern w:val="0"/>
+          <w:sz w:val="24"/>
+          <w:szCs w:val="24"/>
+        </w:rPr>
+        <w:t>Bortfeldt</w:t>
+      </w:r>
+      <w:proofErr w:type="spellEnd"/>
+      <w:r>
+        <w:rPr>
+          <w:rFonts w:ascii="Times New Roman" w:hAnsi="Times New Roman" w:cs="Times New Roman"/>
+          <w:kern w:val="0"/>
+          <w:sz w:val="24"/>
+          <w:szCs w:val="24"/>
+        </w:rPr>
+        <w:t xml:space="preserve"> and Foster. The problem </w:t>
+      </w:r>
+      <w:proofErr w:type="gramStart"/>
+      <w:r>
+        <w:rPr>
+          <w:rFonts w:ascii="Times New Roman" w:hAnsi="Times New Roman" w:cs="Times New Roman"/>
+          <w:kern w:val="0"/>
+          <w:sz w:val="24"/>
+          <w:szCs w:val="24"/>
+        </w:rPr>
+        <w:t>is,</w:t>
+      </w:r>
+      <w:proofErr w:type="gramEnd"/>
+      <w:r>
+        <w:rPr>
+          <w:rFonts w:ascii="Times New Roman" w:hAnsi="Times New Roman" w:cs="Times New Roman"/>
+          <w:kern w:val="0"/>
+          <w:sz w:val="24"/>
+          <w:szCs w:val="24"/>
+        </w:rPr>
+        <w:t xml:space="preserve"> that the authors use a much faster</w:t>
+      </w:r>
+      <w:r>
+        <w:rPr>
+          <w:rFonts w:ascii="Times New Roman" w:hAnsi="Times New Roman" w:cs="Times New Roman" w:hint="eastAsia"/>
+          <w:kern w:val="0"/>
+          <w:sz w:val="24"/>
+          <w:szCs w:val="24"/>
+        </w:rPr>
+        <w:t xml:space="preserve"> </w:t>
+      </w:r>
+      <w:r>
+        <w:rPr>
+          <w:rFonts w:ascii="Times New Roman" w:hAnsi="Times New Roman" w:cs="Times New Roman"/>
+          <w:kern w:val="0"/>
+          <w:sz w:val="24"/>
+          <w:szCs w:val="24"/>
+        </w:rPr>
+        <w:t xml:space="preserve">PC than </w:t>
+      </w:r>
+      <w:proofErr w:type="spellStart"/>
+      <w:r>
+        <w:rPr>
+          <w:rFonts w:ascii="Times New Roman" w:hAnsi="Times New Roman" w:cs="Times New Roman"/>
+          <w:kern w:val="0"/>
+          <w:sz w:val="24"/>
+          <w:szCs w:val="24"/>
+        </w:rPr>
+        <w:t>Bortfeldt</w:t>
+      </w:r>
+      <w:proofErr w:type="spellEnd"/>
+      <w:r>
+        <w:rPr>
+          <w:rFonts w:ascii="Times New Roman" w:hAnsi="Times New Roman" w:cs="Times New Roman"/>
+          <w:kern w:val="0"/>
+          <w:sz w:val="24"/>
+          <w:szCs w:val="24"/>
+        </w:rPr>
+        <w:t xml:space="preserve"> and Foster. This makes the comparison of runtimes useless. In</w:t>
+      </w:r>
+      <w:r>
+        <w:rPr>
+          <w:rFonts w:ascii="Times New Roman" w:hAnsi="Times New Roman" w:cs="Times New Roman" w:hint="eastAsia"/>
+          <w:kern w:val="0"/>
+          <w:sz w:val="24"/>
+          <w:szCs w:val="24"/>
+        </w:rPr>
+        <w:t xml:space="preserve"> </w:t>
+      </w:r>
+      <w:r>
+        <w:rPr>
+          <w:rFonts w:ascii="Times New Roman" w:hAnsi="Times New Roman" w:cs="Times New Roman"/>
+          <w:kern w:val="0"/>
+          <w:sz w:val="24"/>
+          <w:szCs w:val="24"/>
+        </w:rPr>
+        <w:t xml:space="preserve">my opinion, the authors need to test the algorithm of </w:t>
+      </w:r>
+      <w:proofErr w:type="spellStart"/>
+      <w:r>
+        <w:rPr>
+          <w:rFonts w:ascii="Times New Roman" w:hAnsi="Times New Roman" w:cs="Times New Roman"/>
+          <w:kern w:val="0"/>
+          <w:sz w:val="24"/>
+          <w:szCs w:val="24"/>
+        </w:rPr>
+        <w:t>Bortfeldt</w:t>
+      </w:r>
+      <w:proofErr w:type="spellEnd"/>
+      <w:r>
+        <w:rPr>
+          <w:rFonts w:ascii="Times New Roman" w:hAnsi="Times New Roman" w:cs="Times New Roman"/>
+          <w:kern w:val="0"/>
+          <w:sz w:val="24"/>
+          <w:szCs w:val="24"/>
+        </w:rPr>
+        <w:t xml:space="preserve"> and Foster on the</w:t>
+      </w:r>
+      <w:r>
+        <w:rPr>
+          <w:rFonts w:ascii="Times New Roman" w:hAnsi="Times New Roman" w:cs="Times New Roman" w:hint="eastAsia"/>
+          <w:kern w:val="0"/>
+          <w:sz w:val="24"/>
+          <w:szCs w:val="24"/>
+        </w:rPr>
+        <w:t xml:space="preserve"> </w:t>
+      </w:r>
+      <w:r>
+        <w:rPr>
+          <w:rFonts w:ascii="Times New Roman" w:hAnsi="Times New Roman" w:cs="Times New Roman"/>
+          <w:kern w:val="0"/>
+          <w:sz w:val="24"/>
+          <w:szCs w:val="24"/>
+        </w:rPr>
+        <w:t xml:space="preserve">same </w:t>
+      </w:r>
+      <w:r>
+        <w:rPr>
+          <w:rFonts w:ascii="Times New Roman" w:hAnsi="Times New Roman" w:cs="Times New Roman"/>
+          <w:kern w:val="0"/>
+          <w:sz w:val="24"/>
+          <w:szCs w:val="24"/>
+        </w:rPr>
+        <w:lastRenderedPageBreak/>
+        <w:t>machine to get a fair comparison.</w:t>
+      </w:r>
+    </w:p>
+    <w:p>
+      <w:pPr>
+        <w:autoSpaceDE w:val="0"/>
+        <w:autoSpaceDN w:val="0"/>
+        <w:adjustRightInd w:val="0"/>
+        <w:rPr>
+          <w:rFonts w:ascii="Times New Roman" w:hAnsi="Times New Roman" w:cs="Times New Roman" w:hint="eastAsia"/>
+          <w:color w:val="FF0000"/>
+          <w:kern w:val="0"/>
+          <w:sz w:val="24"/>
+          <w:szCs w:val="24"/>
+        </w:rPr>
+      </w:pPr>
+      <w:r>
+        <w:rPr>
+          <w:rFonts w:ascii="Times New Roman" w:hAnsi="Times New Roman" w:cs="Times New Roman" w:hint="eastAsia"/>
+          <w:color w:val="FF0000"/>
+          <w:kern w:val="0"/>
+          <w:sz w:val="24"/>
+          <w:szCs w:val="24"/>
+        </w:rPr>
+        <w:t>Answer: TODO</w:t>
+      </w:r>
+    </w:p>
+    <w:p>
+      <w:pPr>
+        <w:autoSpaceDE w:val="0"/>
+        <w:autoSpaceDN w:val="0"/>
+        <w:adjustRightInd w:val="0"/>
+        <w:rPr>
+          <w:rFonts w:ascii="Times New Roman" w:hAnsi="Times New Roman" w:cs="Times New Roman" w:hint="eastAsia"/>
+          <w:kern w:val="0"/>
+          <w:sz w:val="24"/>
+          <w:szCs w:val="24"/>
+        </w:rPr>
+      </w:pPr>
+    </w:p>
+    <w:p>
+      <w:pPr>
+        <w:autoSpaceDE w:val="0"/>
+        <w:autoSpaceDN w:val="0"/>
+        <w:adjustRightInd w:val="0"/>
+        <w:rPr>
+          <w:rFonts w:ascii="Times New Roman" w:hAnsi="Times New Roman" w:cs="Times New Roman" w:hint="eastAsia"/>
+          <w:kern w:val="0"/>
+          <w:sz w:val="24"/>
+          <w:szCs w:val="24"/>
+        </w:rPr>
+      </w:pPr>
+    </w:p>
+    <w:p>
+      <w:pPr>
+        <w:autoSpaceDE w:val="0"/>
+        <w:autoSpaceDN w:val="0"/>
+        <w:adjustRightInd w:val="0"/>
+        <w:rPr>
+          <w:rFonts w:ascii="Times New Roman" w:hAnsi="Times New Roman" w:cs="Times New Roman" w:hint="eastAsia"/>
+          <w:kern w:val="0"/>
+          <w:sz w:val="24"/>
+          <w:szCs w:val="24"/>
+        </w:rPr>
+      </w:pPr>
+      <w:r>
+        <w:rPr>
+          <w:rFonts w:ascii="Times New Roman" w:hAnsi="Times New Roman" w:cs="Times New Roman" w:hint="eastAsia"/>
+          <w:kern w:val="0"/>
+          <w:sz w:val="24"/>
+          <w:szCs w:val="24"/>
+        </w:rPr>
+        <w:t>Reviewer 2:</w:t>
+      </w:r>
+    </w:p>
+    <w:p>
+      <w:pPr>
+        <w:autoSpaceDE w:val="0"/>
+        <w:autoSpaceDN w:val="0"/>
+        <w:adjustRightInd w:val="0"/>
+        <w:rPr>
+          <w:rFonts w:ascii="Times New Roman" w:hAnsi="Times New Roman" w:cs="Times New Roman" w:hint="eastAsia"/>
+          <w:kern w:val="0"/>
+          <w:sz w:val="24"/>
+          <w:szCs w:val="24"/>
+        </w:rPr>
+      </w:pPr>
+      <w:r>
+        <w:rPr>
+          <w:rFonts w:ascii="Times New Roman" w:hAnsi="Times New Roman" w:cs="Times New Roman"/>
+          <w:kern w:val="0"/>
+          <w:sz w:val="24"/>
+          <w:szCs w:val="24"/>
+        </w:rPr>
+        <w:t>1. I actually doubt that the dummy stack extension of the CPMP (CPMPDS) can be applied in practice. The 'dummy stack' is placed at the truck lane that spans the whole length of a block. Since there is only one such lane (see Fig. 2), trucks cannot bypass a dummy container stack. Hence, it is impossible to serve any trucks at a block while the pre-marshalling is performed at one of the block's bays. I expect that this severely disturbs the operations of truck handling at a container terminal and that the pre-marshalling process may actually lower the productivity of the terminal.</w:t>
+      </w:r>
+    </w:p>
+    <w:p>
+      <w:pPr>
+        <w:autoSpaceDE w:val="0"/>
+        <w:autoSpaceDN w:val="0"/>
+        <w:adjustRightInd w:val="0"/>
+        <w:rPr>
+          <w:rFonts w:ascii="Times New Roman" w:hAnsi="Times New Roman" w:cs="Times New Roman" w:hint="eastAsia"/>
+          <w:color w:val="FF0000"/>
+          <w:kern w:val="0"/>
+          <w:sz w:val="24"/>
+          <w:szCs w:val="24"/>
+        </w:rPr>
+      </w:pPr>
       <w:bookmarkStart w:id="0" w:name="_GoBack"/>
-      <w:bookmarkEnd w:id="0"/>
-      <w:r>
-        <w:rPr>
-          <w:rFonts w:ascii="Times New Roman" w:hAnsi="Times New Roman" w:cs="Times New Roman"/>
-          <w:kern w:val="0"/>
-          <w:sz w:val="24"/>
-          <w:szCs w:val="24"/>
-        </w:rPr>
-        <w:t>it is not possible to see how useful this bound is.</w:t>
-      </w:r>
+      <w:r>
+        <w:rPr>
+          <w:rFonts w:ascii="Times New Roman" w:hAnsi="Times New Roman" w:cs="Times New Roman" w:hint="eastAsia"/>
+          <w:color w:val="FF0000"/>
+          <w:kern w:val="0"/>
+          <w:sz w:val="24"/>
+          <w:szCs w:val="24"/>
+        </w:rPr>
+        <w:t>Answer:</w:t>
+      </w:r>
+    </w:p>
+    <w:bookmarkEnd w:id="0"/>
+    <w:p>
+      <w:pPr>
+        <w:autoSpaceDE w:val="0"/>
+        <w:autoSpaceDN w:val="0"/>
+        <w:adjustRightInd w:val="0"/>
+        <w:rPr>
+          <w:rFonts w:ascii="Times New Roman" w:hAnsi="Times New Roman" w:cs="Times New Roman" w:hint="eastAsia"/>
+          <w:kern w:val="0"/>
+          <w:sz w:val="24"/>
+          <w:szCs w:val="24"/>
+        </w:rPr>
+      </w:pPr>
+    </w:p>
+    <w:p>
+      <w:pPr>
+        <w:autoSpaceDE w:val="0"/>
+        <w:autoSpaceDN w:val="0"/>
+        <w:adjustRightInd w:val="0"/>
+        <w:rPr>
+          <w:rFonts w:ascii="Times New Roman" w:hAnsi="Times New Roman" w:cs="Times New Roman" w:hint="eastAsia"/>
+          <w:kern w:val="0"/>
+          <w:sz w:val="24"/>
+          <w:szCs w:val="24"/>
+        </w:rPr>
+      </w:pPr>
+    </w:p>
+    <w:p>
+      <w:pPr>
+        <w:autoSpaceDE w:val="0"/>
+        <w:autoSpaceDN w:val="0"/>
+        <w:adjustRightInd w:val="0"/>
+        <w:rPr>
+          <w:rFonts w:ascii="Times New Roman" w:hAnsi="Times New Roman" w:cs="Times New Roman"/>
+          <w:kern w:val="0"/>
+          <w:sz w:val="24"/>
+          <w:szCs w:val="24"/>
+        </w:rPr>
+      </w:pPr>
     </w:p>
     <w:sectPr>
       <w:pgSz w:w="11906" w:h="16838"/>

</xml_diff>